<commit_message>
Update grounds of application for form 23
</commit_message>
<xml_diff>
--- a/docassemble/LLAW33012021S1RSPCA1/data/templates/RSPCA_form23_Final.docx
+++ b/docassemble/LLAW33012021S1RSPCA1/data/templates/RSPCA_form23_Final.docx
@@ -4224,6 +4224,632 @@
           </w:p>
           <w:p>
             <w:pPr>
+              <w:numPr>
+                <w:ilvl w:val="0"/>
+                <w:numId w:val="19"/>
+              </w:numPr>
+              <w:spacing w:before="120"/>
+              <w:rPr>
+                <w:rFonts w:ascii="Arial" w:hAnsi="Arial"/>
+                <w:sz w:val="20"/>
+              </w:rPr>
+            </w:pPr>
+            <w:r>
+              <w:rPr>
+                <w:rFonts w:ascii="Arial" w:hAnsi="Arial"/>
+                <w:sz w:val="20"/>
+              </w:rPr>
+              <w:t xml:space="preserve">The applicant is employed by the Royal Society for the Prevention of Cruelty to Animals SA Inc. (RSPCA SA Inc.) as an inspector appointed under section 28 of </w:t>
+            </w:r>
+            <w:r>
+              <w:rPr>
+                <w:rFonts w:ascii="Arial" w:hAnsi="Arial"/>
+                <w:i/>
+                <w:sz w:val="20"/>
+              </w:rPr>
+              <w:t>the Animal Welfare Act 1985</w:t>
+            </w:r>
+            <w:r>
+              <w:rPr>
+                <w:rFonts w:ascii="Arial" w:hAnsi="Arial"/>
+                <w:sz w:val="20"/>
+              </w:rPr>
+              <w:t xml:space="preserve"> (the Act).</w:t>
+            </w:r>
+          </w:p>
+          <w:p>
+            <w:pPr>
+              <w:spacing w:before="120"/>
+              <w:ind w:left="720"/>
+              <w:rPr>
+                <w:rFonts w:ascii="Arial" w:hAnsi="Arial"/>
+                <w:sz w:val="20"/>
+              </w:rPr>
+            </w:pPr>
+          </w:p>
+          <w:p>
+            <w:pPr>
+              <w:numPr>
+                <w:ilvl w:val="0"/>
+                <w:numId w:val="19"/>
+              </w:numPr>
+              <w:rPr>
+                <w:rFonts w:ascii="Arial" w:hAnsi="Arial" w:cs="Arial"/>
+                <w:sz w:val="20"/>
+              </w:rPr>
+            </w:pPr>
+            <w:r>
+              <w:rPr>
+                <w:rFonts w:ascii="Arial" w:hAnsi="Arial" w:cs="Arial"/>
+                <w:sz w:val="20"/>
+              </w:rPr>
+              <w:t>This application is made under section 31C(2) of the Act, which states:</w:t>
+            </w:r>
+          </w:p>
+          <w:p>
+            <w:pPr>
+              <w:rPr>
+                <w:rFonts w:ascii="Arial" w:hAnsi="Arial" w:cs="Arial"/>
+                <w:sz w:val="20"/>
+              </w:rPr>
+            </w:pPr>
+          </w:p>
+          <w:p>
+            <w:pPr>
+              <w:overflowPunct/>
+              <w:ind w:left="1440"/>
+              <w:jc w:val="left"/>
+              <w:textAlignment w:val="auto"/>
+              <w:rPr>
+                <w:rFonts w:ascii="Arial" w:hAnsi="Arial" w:cs="Arial"/>
+                <w:b/>
+                <w:bCs/>
+                <w:i/>
+                <w:sz w:val="20"/>
+                <w:lang w:val="en-US"/>
+              </w:rPr>
+            </w:pPr>
+            <w:r>
+              <w:rPr>
+                <w:rFonts w:ascii="Arial" w:hAnsi="Arial" w:cs="Arial"/>
+                <w:b/>
+                <w:bCs/>
+                <w:i/>
+                <w:sz w:val="20"/>
+                <w:lang w:val="en-US"/>
+              </w:rPr>
+              <w:t>31C—Dealing with seized animals and objects</w:t>
+            </w:r>
+          </w:p>
+          <w:p>
+            <w:pPr>
+              <w:overflowPunct/>
+              <w:ind w:left="1440"/>
+              <w:jc w:val="left"/>
+              <w:textAlignment w:val="auto"/>
+              <w:rPr>
+                <w:rFonts w:ascii="Arial" w:hAnsi="Arial" w:cs="Arial"/>
+                <w:i/>
+                <w:sz w:val="20"/>
+                <w:lang w:val="en-US"/>
+              </w:rPr>
+            </w:pPr>
+          </w:p>
+          <w:p>
+            <w:pPr>
+              <w:overflowPunct/>
+              <w:ind w:left="1440"/>
+              <w:jc w:val="left"/>
+              <w:textAlignment w:val="auto"/>
+              <w:rPr>
+                <w:rFonts w:ascii="Arial" w:hAnsi="Arial" w:cs="Arial"/>
+                <w:i/>
+                <w:sz w:val="20"/>
+                <w:lang w:val="en-US"/>
+              </w:rPr>
+            </w:pPr>
+            <w:r>
+              <w:rPr>
+                <w:rFonts w:ascii="Arial" w:hAnsi="Arial" w:cs="Arial"/>
+                <w:i/>
+                <w:sz w:val="20"/>
+                <w:lang w:val="en-US"/>
+              </w:rPr>
+              <w:t>(2) If, on application by an inspector, a magistrate is satisfied that—</w:t>
+            </w:r>
+          </w:p>
+          <w:p>
+            <w:pPr>
+              <w:overflowPunct/>
+              <w:ind w:left="1440"/>
+              <w:jc w:val="left"/>
+              <w:textAlignment w:val="auto"/>
+              <w:rPr>
+                <w:rFonts w:ascii="Arial" w:hAnsi="Arial" w:cs="Arial"/>
+                <w:i/>
+                <w:sz w:val="20"/>
+                <w:lang w:val="en-US"/>
+              </w:rPr>
+            </w:pPr>
+          </w:p>
+          <w:p>
+            <w:pPr>
+              <w:overflowPunct/>
+              <w:ind w:left="1440"/>
+              <w:jc w:val="left"/>
+              <w:textAlignment w:val="auto"/>
+              <w:rPr>
+                <w:rFonts w:ascii="Arial" w:hAnsi="Arial" w:cs="Arial"/>
+                <w:i/>
+                <w:sz w:val="20"/>
+                <w:lang w:val="en-US"/>
+              </w:rPr>
+            </w:pPr>
+            <w:r>
+              <w:rPr>
+                <w:rFonts w:ascii="Arial" w:hAnsi="Arial" w:cs="Arial"/>
+                <w:i/>
+                <w:sz w:val="20"/>
+                <w:lang w:val="en-US"/>
+              </w:rPr>
+              <w:t>(a) an animal has been seized and retained under this Act; and</w:t>
+            </w:r>
+          </w:p>
+          <w:p>
+            <w:pPr>
+              <w:overflowPunct/>
+              <w:ind w:left="1440"/>
+              <w:jc w:val="left"/>
+              <w:textAlignment w:val="auto"/>
+              <w:rPr>
+                <w:rFonts w:ascii="Arial" w:hAnsi="Arial" w:cs="Arial"/>
+                <w:i/>
+                <w:sz w:val="20"/>
+                <w:lang w:val="en-US"/>
+              </w:rPr>
+            </w:pPr>
+          </w:p>
+          <w:p>
+            <w:pPr>
+              <w:overflowPunct/>
+              <w:ind w:left="1440"/>
+              <w:jc w:val="left"/>
+              <w:textAlignment w:val="auto"/>
+              <w:rPr>
+                <w:rFonts w:ascii="Arial" w:hAnsi="Arial" w:cs="Arial"/>
+                <w:i/>
+                <w:sz w:val="20"/>
+                <w:lang w:val="en-US"/>
+              </w:rPr>
+            </w:pPr>
+            <w:r>
+              <w:rPr>
+                <w:rFonts w:ascii="Arial" w:hAnsi="Arial" w:cs="Arial"/>
+                <w:i/>
+                <w:sz w:val="20"/>
+                <w:lang w:val="en-US"/>
+              </w:rPr>
+              <w:t>(b) legal proceedings under this Act relating to the animal are pending; and</w:t>
+            </w:r>
+          </w:p>
+          <w:p>
+            <w:pPr>
+              <w:overflowPunct/>
+              <w:ind w:left="1440"/>
+              <w:jc w:val="left"/>
+              <w:textAlignment w:val="auto"/>
+              <w:rPr>
+                <w:rFonts w:ascii="Arial" w:hAnsi="Arial" w:cs="Arial"/>
+                <w:i/>
+                <w:sz w:val="20"/>
+                <w:lang w:val="en-US"/>
+              </w:rPr>
+            </w:pPr>
+          </w:p>
+          <w:p>
+            <w:pPr>
+              <w:overflowPunct/>
+              <w:ind w:left="1440"/>
+              <w:jc w:val="left"/>
+              <w:textAlignment w:val="auto"/>
+              <w:rPr>
+                <w:rFonts w:ascii="Arial" w:hAnsi="Arial" w:cs="Arial"/>
+                <w:i/>
+                <w:sz w:val="20"/>
+                <w:lang w:val="en-US"/>
+              </w:rPr>
+            </w:pPr>
+            <w:r>
+              <w:rPr>
+                <w:rFonts w:ascii="Arial" w:hAnsi="Arial" w:cs="Arial"/>
+                <w:i/>
+                <w:sz w:val="20"/>
+                <w:lang w:val="en-US"/>
+              </w:rPr>
+              <w:lastRenderedPageBreak/>
+              <w:t>(c) in the circumstances, it is impractical or unreasonable for the animal to continue to be retained until the proceedings have been concluded or otherwise terminated,</w:t>
+            </w:r>
+          </w:p>
+          <w:p>
+            <w:pPr>
+              <w:overflowPunct/>
+              <w:ind w:left="1440"/>
+              <w:jc w:val="left"/>
+              <w:textAlignment w:val="auto"/>
+              <w:rPr>
+                <w:rFonts w:ascii="Arial" w:hAnsi="Arial" w:cs="Arial"/>
+                <w:i/>
+                <w:sz w:val="20"/>
+                <w:lang w:val="en-US"/>
+              </w:rPr>
+            </w:pPr>
+          </w:p>
+          <w:p>
+            <w:pPr>
+              <w:overflowPunct/>
+              <w:ind w:left="1440"/>
+              <w:jc w:val="left"/>
+              <w:textAlignment w:val="auto"/>
+              <w:rPr>
+                <w:rFonts w:ascii="Arial" w:hAnsi="Arial" w:cs="Arial"/>
+                <w:i/>
+                <w:sz w:val="20"/>
+                <w:lang w:val="en-US"/>
+              </w:rPr>
+            </w:pPr>
+            <w:r>
+              <w:rPr>
+                <w:rFonts w:ascii="Arial" w:hAnsi="Arial" w:cs="Arial"/>
+                <w:i/>
+                <w:sz w:val="20"/>
+                <w:lang w:val="en-US"/>
+              </w:rPr>
+              <w:t>the magistrate may make an order authorising that the animal be sold, destroyed or otherwise disposed of as the Minister thinks fit.</w:t>
+            </w:r>
+          </w:p>
+          <w:p>
+            <w:pPr>
+              <w:overflowPunct/>
+              <w:jc w:val="left"/>
+              <w:textAlignment w:val="auto"/>
+              <w:rPr>
+                <w:rFonts w:ascii="Arial" w:hAnsi="Arial" w:cs="Arial"/>
+                <w:i/>
+                <w:sz w:val="20"/>
+                <w:lang w:val="en-US"/>
+              </w:rPr>
+            </w:pPr>
+          </w:p>
+          <w:p>
+            <w:pPr>
+              <w:numPr>
+                <w:ilvl w:val="0"/>
+                <w:numId w:val="19"/>
+              </w:numPr>
+              <w:spacing w:before="120"/>
+              <w:rPr>
+                <w:rFonts w:ascii="Arial" w:hAnsi="Arial"/>
+                <w:sz w:val="20"/>
+              </w:rPr>
+            </w:pPr>
+            <w:r>
+              <w:rPr>
+                <w:rFonts w:ascii="Arial" w:hAnsi="Arial"/>
+                <w:sz w:val="20"/>
+              </w:rPr>
+              <w:t>{{</w:t>
+            </w:r>
+            <w:r>
+              <w:t xml:space="preserve"> </w:t>
+            </w:r>
+            <w:r>
+              <w:rPr>
+                <w:rFonts w:ascii="Arial" w:hAnsi="Arial"/>
+                <w:sz w:val="20"/>
+              </w:rPr>
+              <w:t>app_ground</w:t>
+            </w:r>
+            <w:r>
+              <w:rPr>
+                <w:rFonts w:ascii="Arial" w:hAnsi="Arial"/>
+                <w:sz w:val="20"/>
+              </w:rPr>
+              <w:t>}}</w:t>
+            </w:r>
+          </w:p>
+          <w:p>
+            <w:pPr>
+              <w:spacing w:before="120"/>
+              <w:ind w:left="720"/>
+              <w:rPr>
+                <w:rFonts w:ascii="Arial" w:hAnsi="Arial"/>
+                <w:sz w:val="20"/>
+              </w:rPr>
+            </w:pPr>
+            <w:r>
+              <w:rPr>
+                <w:rFonts w:ascii="Arial" w:hAnsi="Arial"/>
+                <w:sz w:val="20"/>
+              </w:rPr>
+              <w:t xml:space="preserve"> </w:t>
+            </w:r>
+          </w:p>
+          <w:p>
+            <w:pPr>
+              <w:numPr>
+                <w:ilvl w:val="0"/>
+                <w:numId w:val="19"/>
+              </w:numPr>
+              <w:spacing w:before="120"/>
+              <w:rPr>
+                <w:rFonts w:ascii="Arial" w:hAnsi="Arial"/>
+                <w:sz w:val="20"/>
+              </w:rPr>
+            </w:pPr>
+            <w:r>
+              <w:rPr>
+                <w:rFonts w:ascii="Arial" w:hAnsi="Arial"/>
+                <w:sz w:val="20"/>
+              </w:rPr>
+              <w:t xml:space="preserve">An Information relating to the animals has been filed in the </w:t>
+            </w:r>
+            <w:r>
+              <w:rPr>
+                <w:rFonts w:ascii="Arial" w:hAnsi="Arial"/>
+                <w:sz w:val="20"/>
+              </w:rPr>
+              <w:t>{{RSPCA_sittinglocation[offence_location].item('registry')}}</w:t>
+            </w:r>
+            <w:r>
+              <w:rPr>
+                <w:rFonts w:ascii="Arial" w:hAnsi="Arial"/>
+                <w:sz w:val="20"/>
+              </w:rPr>
+              <w:t xml:space="preserve"> to be heard on</w:t>
+            </w:r>
+            <w:r>
+              <w:rPr>
+                <w:rFonts w:ascii="Arial" w:hAnsi="Arial"/>
+                <w:sz w:val="20"/>
+              </w:rPr>
+              <w:t xml:space="preserve"> {{</w:t>
+            </w:r>
+            <w:r>
+              <w:rPr>
+                <w:rFonts w:ascii="Arial" w:hAnsi="Arial"/>
+                <w:sz w:val="20"/>
+              </w:rPr>
+              <w:t>hearing_date</w:t>
+            </w:r>
+            <w:r>
+              <w:rPr>
+                <w:rFonts w:ascii="Arial" w:hAnsi="Arial"/>
+                <w:sz w:val="20"/>
+              </w:rPr>
+              <w:t>}}</w:t>
+            </w:r>
+          </w:p>
+          <w:p>
+            <w:pPr>
+              <w:numPr>
+                <w:ilvl w:val="0"/>
+                <w:numId w:val="19"/>
+              </w:numPr>
+              <w:spacing w:before="120"/>
+              <w:rPr>
+                <w:rFonts w:ascii="Arial" w:hAnsi="Arial"/>
+                <w:sz w:val="20"/>
+              </w:rPr>
+            </w:pPr>
+            <w:r>
+              <w:rPr>
+                <w:rFonts w:ascii="Arial" w:hAnsi="Arial"/>
+                <w:sz w:val="20"/>
+              </w:rPr>
+              <w:t>In the circumstances, it is impractical or unreasonable for the animal</w:t>
+            </w:r>
+            <w:r>
+              <w:rPr>
+                <w:rFonts w:ascii="Arial" w:hAnsi="Arial"/>
+                <w:sz w:val="20"/>
+              </w:rPr>
+              <w:t>s</w:t>
+            </w:r>
+            <w:r>
+              <w:rPr>
+                <w:rFonts w:ascii="Arial" w:hAnsi="Arial"/>
+                <w:sz w:val="20"/>
+              </w:rPr>
+              <w:t xml:space="preserve"> to continue to be retained until the </w:t>
+            </w:r>
+            <w:r>
+              <w:rPr>
+                <w:rFonts w:ascii="Arial" w:hAnsi="Arial"/>
+                <w:sz w:val="20"/>
+              </w:rPr>
+              <w:t>criminal</w:t>
+            </w:r>
+            <w:r>
+              <w:rPr>
+                <w:rFonts w:ascii="Arial" w:hAnsi="Arial"/>
+                <w:sz w:val="20"/>
+              </w:rPr>
+              <w:t xml:space="preserve"> proceedings have been concluded or otherwise terminated for the following reasons:</w:t>
+            </w:r>
+          </w:p>
+          <w:p>
+            <w:pPr>
+              <w:overflowPunct/>
+              <w:autoSpaceDE/>
+              <w:autoSpaceDN/>
+              <w:adjustRightInd/>
+              <w:textAlignment w:val="auto"/>
+              <w:rPr>
+                <w:rFonts w:ascii="Arial" w:hAnsi="Arial" w:cs="Arial"/>
+                <w:sz w:val="20"/>
+              </w:rPr>
+            </w:pPr>
+          </w:p>
+          <w:p>
+            <w:pPr>
+              <w:numPr>
+                <w:ilvl w:val="1"/>
+                <w:numId w:val="19"/>
+              </w:numPr>
+              <w:overflowPunct/>
+              <w:autoSpaceDE/>
+              <w:autoSpaceDN/>
+              <w:adjustRightInd/>
+              <w:textAlignment w:val="auto"/>
+              <w:rPr>
+                <w:rFonts w:ascii="Arial" w:hAnsi="Arial" w:cs="Arial"/>
+                <w:sz w:val="20"/>
+              </w:rPr>
+            </w:pPr>
+            <w:r>
+              <w:rPr>
+                <w:rFonts w:ascii="Arial" w:hAnsi="Arial" w:cs="Arial"/>
+                <w:sz w:val="20"/>
+              </w:rPr>
+              <w:t>It is in th</w:t>
+            </w:r>
+            <w:r>
+              <w:rPr>
+                <w:rFonts w:ascii="Arial" w:hAnsi="Arial" w:cs="Arial"/>
+                <w:sz w:val="20"/>
+              </w:rPr>
+              <w:t>e best interests of the animals’</w:t>
+            </w:r>
+            <w:r>
+              <w:rPr>
+                <w:rFonts w:ascii="Arial" w:hAnsi="Arial" w:cs="Arial"/>
+                <w:sz w:val="20"/>
+              </w:rPr>
+              <w:t xml:space="preserve"> welfare and rehabilitation that </w:t>
+            </w:r>
+            <w:r>
+              <w:rPr>
+                <w:rFonts w:ascii="Arial" w:hAnsi="Arial" w:cs="Arial"/>
+                <w:sz w:val="20"/>
+              </w:rPr>
+              <w:t>they</w:t>
+            </w:r>
+            <w:r>
+              <w:rPr>
+                <w:rFonts w:ascii="Arial" w:hAnsi="Arial" w:cs="Arial"/>
+                <w:sz w:val="20"/>
+              </w:rPr>
+              <w:t xml:space="preserve"> be re-homed </w:t>
+            </w:r>
+            <w:r>
+              <w:rPr>
+                <w:rFonts w:ascii="Arial" w:hAnsi="Arial" w:cs="Arial"/>
+                <w:sz w:val="20"/>
+              </w:rPr>
+              <w:t>to a permanent carer</w:t>
+            </w:r>
+            <w:r>
+              <w:rPr>
+                <w:rFonts w:ascii="Arial" w:hAnsi="Arial" w:cs="Arial"/>
+                <w:sz w:val="20"/>
+              </w:rPr>
+              <w:t>;</w:t>
+            </w:r>
+          </w:p>
+          <w:p>
+            <w:pPr>
+              <w:overflowPunct/>
+              <w:autoSpaceDE/>
+              <w:autoSpaceDN/>
+              <w:adjustRightInd/>
+              <w:textAlignment w:val="auto"/>
+              <w:rPr>
+                <w:rFonts w:ascii="Arial" w:hAnsi="Arial" w:cs="Arial"/>
+                <w:sz w:val="20"/>
+              </w:rPr>
+            </w:pPr>
+          </w:p>
+          <w:p>
+            <w:pPr>
+              <w:numPr>
+                <w:ilvl w:val="1"/>
+                <w:numId w:val="19"/>
+              </w:numPr>
+              <w:overflowPunct/>
+              <w:autoSpaceDE/>
+              <w:autoSpaceDN/>
+              <w:adjustRightInd/>
+              <w:textAlignment w:val="auto"/>
+              <w:rPr>
+                <w:rFonts w:ascii="Arial" w:hAnsi="Arial" w:cs="Arial"/>
+                <w:sz w:val="20"/>
+              </w:rPr>
+            </w:pPr>
+            <w:r>
+              <w:rPr>
+                <w:rFonts w:ascii="Arial" w:hAnsi="Arial" w:cs="Arial"/>
+                <w:sz w:val="20"/>
+              </w:rPr>
+              <w:t>The animal</w:t>
+            </w:r>
+            <w:r>
+              <w:rPr>
+                <w:rFonts w:ascii="Arial" w:hAnsi="Arial" w:cs="Arial"/>
+                <w:sz w:val="20"/>
+              </w:rPr>
+              <w:t>s are</w:t>
+            </w:r>
+            <w:r>
+              <w:rPr>
+                <w:rFonts w:ascii="Arial" w:hAnsi="Arial" w:cs="Arial"/>
+                <w:sz w:val="20"/>
+              </w:rPr>
+              <w:t xml:space="preserve"> incurring daily care costs which are unreasonable for the RSCPA to maintain, and </w:t>
+            </w:r>
+            <w:r>
+              <w:rPr>
+                <w:rFonts w:ascii="Arial" w:hAnsi="Arial" w:cs="Arial"/>
+                <w:sz w:val="20"/>
+              </w:rPr>
+              <w:t>are costs</w:t>
+            </w:r>
+            <w:r>
+              <w:rPr>
+                <w:rFonts w:ascii="Arial" w:hAnsi="Arial" w:cs="Arial"/>
+                <w:sz w:val="20"/>
+              </w:rPr>
+              <w:t xml:space="preserve"> that the RSPCA will </w:t>
+            </w:r>
+            <w:r>
+              <w:rPr>
+                <w:rFonts w:ascii="Arial" w:hAnsi="Arial" w:cs="Arial"/>
+                <w:sz w:val="20"/>
+              </w:rPr>
+              <w:t>not necessarily</w:t>
+            </w:r>
+            <w:r>
+              <w:rPr>
+                <w:rFonts w:ascii="Arial" w:hAnsi="Arial" w:cs="Arial"/>
+                <w:sz w:val="20"/>
+              </w:rPr>
+              <w:t xml:space="preserve"> recover from the defendant; and</w:t>
+            </w:r>
+          </w:p>
+          <w:p>
+            <w:pPr>
+              <w:overflowPunct/>
+              <w:autoSpaceDE/>
+              <w:autoSpaceDN/>
+              <w:adjustRightInd/>
+              <w:textAlignment w:val="auto"/>
+              <w:rPr>
+                <w:rFonts w:ascii="Arial" w:hAnsi="Arial" w:cs="Arial"/>
+                <w:sz w:val="20"/>
+              </w:rPr>
+            </w:pPr>
+          </w:p>
+          <w:p>
+            <w:pPr>
               <w:tabs>
                 <w:tab w:val="left" w:pos="-1134"/>
                 <w:tab w:val="left" w:pos="426"/>
@@ -4243,116 +4869,10 @@
             <w:r>
               <w:rPr>
                 <w:rFonts w:ascii="Arial" w:hAnsi="Arial" w:cs="Arial"/>
-                <w:b/>
-                <w:spacing w:val="-2"/>
-                <w:sz w:val="20"/>
-                <w:lang w:val="en-US"/>
-              </w:rPr>
-              <w:fldChar w:fldCharType="begin">
-                <w:ffData>
-                  <w:name w:val="Text38"/>
-                  <w:enabled/>
-                  <w:calcOnExit w:val="0"/>
-                  <w:textInput/>
-                </w:ffData>
-              </w:fldChar>
-            </w:r>
-            <w:bookmarkStart w:id="1" w:name="Text38"/>
-            <w:r>
-              <w:rPr>
-                <w:rFonts w:ascii="Arial" w:hAnsi="Arial" w:cs="Arial"/>
-                <w:b/>
-                <w:spacing w:val="-2"/>
-                <w:sz w:val="20"/>
-                <w:lang w:val="en-US"/>
-              </w:rPr>
-              <w:instrText xml:space="preserve"> FORMTEXT </w:instrText>
-            </w:r>
-            <w:r>
-              <w:rPr>
-                <w:rFonts w:ascii="Arial" w:hAnsi="Arial" w:cs="Arial"/>
-                <w:b/>
-                <w:spacing w:val="-2"/>
-                <w:sz w:val="20"/>
-                <w:lang w:val="en-US"/>
-              </w:rPr>
-            </w:r>
-            <w:r>
-              <w:rPr>
-                <w:rFonts w:ascii="Arial" w:hAnsi="Arial" w:cs="Arial"/>
-                <w:b/>
-                <w:spacing w:val="-2"/>
-                <w:sz w:val="20"/>
-                <w:lang w:val="en-US"/>
-              </w:rPr>
-              <w:fldChar w:fldCharType="separate"/>
-            </w:r>
-            <w:r>
-              <w:rPr>
-                <w:rFonts w:ascii="Arial" w:hAnsi="Arial" w:cs="Arial"/>
-                <w:b/>
-                <w:noProof/>
-                <w:spacing w:val="-2"/>
-                <w:sz w:val="20"/>
-                <w:lang w:val="en-US"/>
-              </w:rPr>
-              <w:t> </w:t>
-            </w:r>
-            <w:r>
-              <w:rPr>
-                <w:rFonts w:ascii="Arial" w:hAnsi="Arial" w:cs="Arial"/>
-                <w:b/>
-                <w:noProof/>
-                <w:spacing w:val="-2"/>
-                <w:sz w:val="20"/>
-                <w:lang w:val="en-US"/>
-              </w:rPr>
-              <w:t> </w:t>
-            </w:r>
-            <w:r>
-              <w:rPr>
-                <w:rFonts w:ascii="Arial" w:hAnsi="Arial" w:cs="Arial"/>
-                <w:b/>
-                <w:noProof/>
-                <w:spacing w:val="-2"/>
-                <w:sz w:val="20"/>
-                <w:lang w:val="en-US"/>
-              </w:rPr>
-              <w:t> </w:t>
-            </w:r>
-            <w:r>
-              <w:rPr>
-                <w:rFonts w:ascii="Arial" w:hAnsi="Arial" w:cs="Arial"/>
-                <w:b/>
-                <w:noProof/>
-                <w:spacing w:val="-2"/>
-                <w:sz w:val="20"/>
-                <w:lang w:val="en-US"/>
-              </w:rPr>
-              <w:t> </w:t>
-            </w:r>
-            <w:r>
-              <w:rPr>
-                <w:rFonts w:ascii="Arial" w:hAnsi="Arial" w:cs="Arial"/>
-                <w:b/>
-                <w:noProof/>
-                <w:spacing w:val="-2"/>
-                <w:sz w:val="20"/>
-                <w:lang w:val="en-US"/>
-              </w:rPr>
-              <w:t> </w:t>
-            </w:r>
-            <w:r>
-              <w:rPr>
-                <w:rFonts w:ascii="Arial" w:hAnsi="Arial" w:cs="Arial"/>
-                <w:b/>
-                <w:spacing w:val="-2"/>
-                <w:sz w:val="20"/>
-                <w:lang w:val="en-US"/>
-              </w:rPr>
-              <w:fldChar w:fldCharType="end"/>
-            </w:r>
-            <w:bookmarkEnd w:id="1"/>
+                <w:sz w:val="20"/>
+              </w:rPr>
+              <w:t>If this Application is granted, then the abovementioned person will no longer incur boarding costs.  All proceeds from any sale will be held in trust until the conclusion of the proceedings when they are to be disbursed in accordance with a further order of this Court.</w:t>
+            </w:r>
           </w:p>
           <w:p>
             <w:pPr>
@@ -4461,7 +4981,7 @@
                 </w:ffData>
               </w:fldChar>
             </w:r>
-            <w:bookmarkStart w:id="2" w:name="Text42"/>
+            <w:bookmarkStart w:id="1" w:name="Text42"/>
             <w:r>
               <w:rPr>
                 <w:rFonts w:ascii="Arial" w:hAnsi="Arial" w:cs="Arial"/>
@@ -4547,7 +5067,7 @@
               </w:rPr>
               <w:fldChar w:fldCharType="end"/>
             </w:r>
-            <w:bookmarkEnd w:id="2"/>
+            <w:bookmarkEnd w:id="1"/>
           </w:p>
         </w:tc>
       </w:tr>
@@ -5047,7 +5567,7 @@
               </w:rPr>
               <w:tab/>
             </w:r>
-            <w:bookmarkStart w:id="3" w:name="Text22"/>
+            <w:bookmarkStart w:id="2" w:name="Text22"/>
             <w:r>
               <w:rPr>
                 <w:rFonts w:ascii="Arial" w:hAnsi="Arial" w:cs="Arial"/>
@@ -5055,7 +5575,7 @@
               </w:rPr>
               <w:t>{{</w:t>
             </w:r>
-            <w:bookmarkEnd w:id="3"/>
+            <w:bookmarkEnd w:id="2"/>
             <w:r>
               <w:rPr>
                 <w:rFonts w:ascii="Arial" w:hAnsi="Arial" w:cs="Arial"/>
@@ -5677,7 +6197,7 @@
               </w:rPr>
               <w:tab/>
             </w:r>
-            <w:bookmarkStart w:id="4" w:name="Text26"/>
+            <w:bookmarkStart w:id="3" w:name="Text26"/>
             <w:r>
               <w:rPr>
                 <w:rFonts w:ascii="Arial" w:hAnsi="Arial" w:cs="Arial"/>
@@ -5759,7 +6279,7 @@
               </w:rPr>
               <w:fldChar w:fldCharType="end"/>
             </w:r>
-            <w:bookmarkEnd w:id="4"/>
+            <w:bookmarkEnd w:id="3"/>
           </w:p>
         </w:tc>
       </w:tr>
@@ -5811,7 +6331,7 @@
               </w:rPr>
               <w:tab/>
             </w:r>
-            <w:bookmarkStart w:id="5" w:name="Text27"/>
+            <w:bookmarkStart w:id="4" w:name="Text27"/>
             <w:r>
               <w:rPr>
                 <w:rFonts w:ascii="Arial" w:hAnsi="Arial" w:cs="Arial"/>
@@ -5893,7 +6413,7 @@
               </w:rPr>
               <w:fldChar w:fldCharType="end"/>
             </w:r>
-            <w:bookmarkEnd w:id="5"/>
+            <w:bookmarkEnd w:id="4"/>
           </w:p>
         </w:tc>
       </w:tr>
@@ -5931,7 +6451,7 @@
               </w:rPr>
               <w:tab/>
             </w:r>
-            <w:bookmarkStart w:id="6" w:name="Text28"/>
+            <w:bookmarkStart w:id="5" w:name="Text28"/>
             <w:r>
               <w:rPr>
                 <w:rFonts w:ascii="Arial" w:hAnsi="Arial" w:cs="Arial"/>
@@ -6013,7 +6533,7 @@
               </w:rPr>
               <w:fldChar w:fldCharType="end"/>
             </w:r>
-            <w:bookmarkEnd w:id="6"/>
+            <w:bookmarkEnd w:id="5"/>
           </w:p>
         </w:tc>
       </w:tr>
@@ -6052,7 +6572,7 @@
               </w:rPr>
               <w:tab/>
             </w:r>
-            <w:bookmarkStart w:id="7" w:name="Text29"/>
+            <w:bookmarkStart w:id="6" w:name="Text29"/>
             <w:r>
               <w:rPr>
                 <w:rFonts w:ascii="Arial" w:hAnsi="Arial" w:cs="Arial"/>
@@ -6134,7 +6654,7 @@
               </w:rPr>
               <w:fldChar w:fldCharType="end"/>
             </w:r>
-            <w:bookmarkEnd w:id="7"/>
+            <w:bookmarkEnd w:id="6"/>
           </w:p>
         </w:tc>
       </w:tr>
@@ -6172,7 +6692,7 @@
               </w:rPr>
               <w:tab/>
             </w:r>
-            <w:bookmarkStart w:id="8" w:name="Text30"/>
+            <w:bookmarkStart w:id="7" w:name="Text30"/>
             <w:r>
               <w:rPr>
                 <w:rFonts w:ascii="Arial" w:hAnsi="Arial" w:cs="Arial"/>
@@ -6254,7 +6774,7 @@
               </w:rPr>
               <w:fldChar w:fldCharType="end"/>
             </w:r>
-            <w:bookmarkEnd w:id="8"/>
+            <w:bookmarkEnd w:id="7"/>
           </w:p>
         </w:tc>
       </w:tr>
@@ -6295,7 +6815,7 @@
               </w:rPr>
               <w:tab/>
             </w:r>
-            <w:bookmarkStart w:id="9" w:name="Text31"/>
+            <w:bookmarkStart w:id="8" w:name="Text31"/>
             <w:r>
               <w:rPr>
                 <w:rFonts w:ascii="Arial" w:hAnsi="Arial" w:cs="Arial"/>
@@ -6377,7 +6897,7 @@
               </w:rPr>
               <w:fldChar w:fldCharType="end"/>
             </w:r>
-            <w:bookmarkEnd w:id="9"/>
+            <w:bookmarkEnd w:id="8"/>
             <w:r>
               <w:rPr>
                 <w:rFonts w:ascii="Arial" w:hAnsi="Arial" w:cs="Arial"/>
@@ -6393,7 +6913,7 @@
               </w:rPr>
               <w:tab/>
             </w:r>
-            <w:bookmarkStart w:id="10" w:name="Text32"/>
+            <w:bookmarkStart w:id="9" w:name="Text32"/>
             <w:r>
               <w:rPr>
                 <w:rFonts w:ascii="Arial" w:hAnsi="Arial" w:cs="Arial"/>
@@ -6475,7 +6995,7 @@
               </w:rPr>
               <w:fldChar w:fldCharType="end"/>
             </w:r>
-            <w:bookmarkEnd w:id="10"/>
+            <w:bookmarkEnd w:id="9"/>
             <w:r>
               <w:rPr>
                 <w:rFonts w:ascii="Arial" w:hAnsi="Arial" w:cs="Arial"/>
@@ -6541,7 +7061,7 @@
                 </w:ffData>
               </w:fldChar>
             </w:r>
-            <w:bookmarkStart w:id="11" w:name="Check7"/>
+            <w:bookmarkStart w:id="10" w:name="Check7"/>
             <w:r>
               <w:rPr>
                 <w:rFonts w:ascii="Arial" w:hAnsi="Arial" w:cs="Arial"/>
@@ -6569,7 +7089,7 @@
               </w:rPr>
               <w:fldChar w:fldCharType="end"/>
             </w:r>
-            <w:bookmarkEnd w:id="11"/>
+            <w:bookmarkEnd w:id="10"/>
             <w:r>
               <w:rPr>
                 <w:rFonts w:ascii="Arial" w:hAnsi="Arial" w:cs="Arial"/>
@@ -6611,7 +7131,7 @@
                 </w:ffData>
               </w:fldChar>
             </w:r>
-            <w:bookmarkStart w:id="12" w:name="Check8"/>
+            <w:bookmarkStart w:id="11" w:name="Check8"/>
             <w:r>
               <w:rPr>
                 <w:rFonts w:ascii="Arial" w:hAnsi="Arial" w:cs="Arial"/>
@@ -6639,7 +7159,7 @@
               </w:rPr>
               <w:fldChar w:fldCharType="end"/>
             </w:r>
-            <w:bookmarkEnd w:id="12"/>
+            <w:bookmarkEnd w:id="11"/>
             <w:r>
               <w:rPr>
                 <w:rFonts w:ascii="Arial" w:hAnsi="Arial" w:cs="Arial"/>
@@ -6681,7 +7201,7 @@
                 </w:ffData>
               </w:fldChar>
             </w:r>
-            <w:bookmarkStart w:id="13" w:name="Check9"/>
+            <w:bookmarkStart w:id="12" w:name="Check9"/>
             <w:r>
               <w:rPr>
                 <w:rFonts w:ascii="Arial" w:hAnsi="Arial" w:cs="Arial"/>
@@ -6709,7 +7229,7 @@
               </w:rPr>
               <w:fldChar w:fldCharType="end"/>
             </w:r>
-            <w:bookmarkEnd w:id="13"/>
+            <w:bookmarkEnd w:id="12"/>
             <w:r>
               <w:rPr>
                 <w:rFonts w:ascii="Arial" w:hAnsi="Arial" w:cs="Arial"/>
@@ -6751,7 +7271,7 @@
                 </w:ffData>
               </w:fldChar>
             </w:r>
-            <w:bookmarkStart w:id="14" w:name="Check10"/>
+            <w:bookmarkStart w:id="13" w:name="Check10"/>
             <w:r>
               <w:rPr>
                 <w:rFonts w:ascii="Arial" w:hAnsi="Arial" w:cs="Arial"/>
@@ -6779,7 +7299,7 @@
               </w:rPr>
               <w:fldChar w:fldCharType="end"/>
             </w:r>
-            <w:bookmarkEnd w:id="14"/>
+            <w:bookmarkEnd w:id="13"/>
             <w:r>
               <w:rPr>
                 <w:rFonts w:ascii="Arial" w:hAnsi="Arial" w:cs="Arial"/>
@@ -6815,7 +7335,7 @@
                 </w:ffData>
               </w:fldChar>
             </w:r>
-            <w:bookmarkStart w:id="15" w:name="Text37"/>
+            <w:bookmarkStart w:id="14" w:name="Text37"/>
             <w:r>
               <w:rPr>
                 <w:rFonts w:ascii="Arial" w:hAnsi="Arial" w:cs="Arial"/>
@@ -6883,7 +7403,7 @@
               </w:rPr>
               <w:fldChar w:fldCharType="end"/>
             </w:r>
-            <w:bookmarkEnd w:id="15"/>
+            <w:bookmarkEnd w:id="14"/>
           </w:p>
           <w:p>
             <w:pPr>
@@ -6971,7 +7491,7 @@
               </w:rPr>
               <w:t xml:space="preserve"> </w:t>
             </w:r>
-            <w:bookmarkStart w:id="16" w:name="Text33"/>
+            <w:bookmarkStart w:id="15" w:name="Text33"/>
             <w:r>
               <w:rPr>
                 <w:rFonts w:ascii="Arial" w:hAnsi="Arial" w:cs="Arial"/>
@@ -7053,7 +7573,7 @@
               </w:rPr>
               <w:fldChar w:fldCharType="end"/>
             </w:r>
-            <w:bookmarkEnd w:id="16"/>
+            <w:bookmarkEnd w:id="15"/>
             <w:r>
               <w:rPr>
                 <w:rFonts w:ascii="Arial" w:hAnsi="Arial" w:cs="Arial"/>
@@ -7069,7 +7589,7 @@
               </w:rPr>
               <w:t xml:space="preserve"> </w:t>
             </w:r>
-            <w:bookmarkStart w:id="17" w:name="Text34"/>
+            <w:bookmarkStart w:id="16" w:name="Text34"/>
             <w:r>
               <w:rPr>
                 <w:rFonts w:ascii="Arial" w:hAnsi="Arial" w:cs="Arial"/>
@@ -7151,7 +7671,7 @@
               </w:rPr>
               <w:fldChar w:fldCharType="end"/>
             </w:r>
-            <w:bookmarkEnd w:id="17"/>
+            <w:bookmarkEnd w:id="16"/>
             <w:r>
               <w:rPr>
                 <w:rFonts w:ascii="Arial" w:hAnsi="Arial" w:cs="Arial"/>
@@ -7160,7 +7680,7 @@
               <w:tab/>
               <w:t>20</w:t>
             </w:r>
-            <w:bookmarkStart w:id="18" w:name="Text35"/>
+            <w:bookmarkStart w:id="17" w:name="Text35"/>
             <w:r>
               <w:rPr>
                 <w:rFonts w:ascii="Arial" w:hAnsi="Arial" w:cs="Arial"/>
@@ -7242,7 +7762,7 @@
               </w:rPr>
               <w:fldChar w:fldCharType="end"/>
             </w:r>
-            <w:bookmarkEnd w:id="18"/>
+            <w:bookmarkEnd w:id="17"/>
             <w:r>
               <w:rPr>
                 <w:rFonts w:ascii="Arial" w:hAnsi="Arial" w:cs="Arial"/>
@@ -8620,6 +9140,122 @@
     </w:lvl>
   </w:abstractNum>
   <w:abstractNum w:abstractNumId="10" w15:restartNumberingAfterBreak="0">
+    <w:nsid w:val="26F35F97"/>
+    <w:multiLevelType w:val="hybridMultilevel"/>
+    <w:tmpl w:val="593480E4"/>
+    <w:lvl w:ilvl="0" w:tplc="0409000F">
+      <w:start w:val="1"/>
+      <w:numFmt w:val="decimal"/>
+      <w:lvlText w:val="%1."/>
+      <w:lvlJc w:val="left"/>
+      <w:pPr>
+        <w:tabs>
+          <w:tab w:val="num" w:pos="720"/>
+        </w:tabs>
+        <w:ind w:left="720" w:hanging="360"/>
+      </w:pPr>
+    </w:lvl>
+    <w:lvl w:ilvl="1" w:tplc="3B12891A">
+      <w:start w:val="1"/>
+      <w:numFmt w:val="lowerLetter"/>
+      <w:lvlText w:val="%2)"/>
+      <w:lvlJc w:val="left"/>
+      <w:pPr>
+        <w:tabs>
+          <w:tab w:val="num" w:pos="1440"/>
+        </w:tabs>
+        <w:ind w:left="1440" w:hanging="360"/>
+      </w:pPr>
+      <w:rPr>
+        <w:rFonts w:hint="default"/>
+      </w:rPr>
+    </w:lvl>
+    <w:lvl w:ilvl="2" w:tplc="0409001B" w:tentative="1">
+      <w:start w:val="1"/>
+      <w:numFmt w:val="lowerRoman"/>
+      <w:lvlText w:val="%3."/>
+      <w:lvlJc w:val="right"/>
+      <w:pPr>
+        <w:tabs>
+          <w:tab w:val="num" w:pos="2160"/>
+        </w:tabs>
+        <w:ind w:left="2160" w:hanging="180"/>
+      </w:pPr>
+    </w:lvl>
+    <w:lvl w:ilvl="3" w:tplc="0409000F" w:tentative="1">
+      <w:start w:val="1"/>
+      <w:numFmt w:val="decimal"/>
+      <w:lvlText w:val="%4."/>
+      <w:lvlJc w:val="left"/>
+      <w:pPr>
+        <w:tabs>
+          <w:tab w:val="num" w:pos="2880"/>
+        </w:tabs>
+        <w:ind w:left="2880" w:hanging="360"/>
+      </w:pPr>
+    </w:lvl>
+    <w:lvl w:ilvl="4" w:tplc="04090019" w:tentative="1">
+      <w:start w:val="1"/>
+      <w:numFmt w:val="lowerLetter"/>
+      <w:lvlText w:val="%5."/>
+      <w:lvlJc w:val="left"/>
+      <w:pPr>
+        <w:tabs>
+          <w:tab w:val="num" w:pos="3600"/>
+        </w:tabs>
+        <w:ind w:left="3600" w:hanging="360"/>
+      </w:pPr>
+    </w:lvl>
+    <w:lvl w:ilvl="5" w:tplc="0409001B" w:tentative="1">
+      <w:start w:val="1"/>
+      <w:numFmt w:val="lowerRoman"/>
+      <w:lvlText w:val="%6."/>
+      <w:lvlJc w:val="right"/>
+      <w:pPr>
+        <w:tabs>
+          <w:tab w:val="num" w:pos="4320"/>
+        </w:tabs>
+        <w:ind w:left="4320" w:hanging="180"/>
+      </w:pPr>
+    </w:lvl>
+    <w:lvl w:ilvl="6" w:tplc="0409000F" w:tentative="1">
+      <w:start w:val="1"/>
+      <w:numFmt w:val="decimal"/>
+      <w:lvlText w:val="%7."/>
+      <w:lvlJc w:val="left"/>
+      <w:pPr>
+        <w:tabs>
+          <w:tab w:val="num" w:pos="5040"/>
+        </w:tabs>
+        <w:ind w:left="5040" w:hanging="360"/>
+      </w:pPr>
+    </w:lvl>
+    <w:lvl w:ilvl="7" w:tplc="04090019" w:tentative="1">
+      <w:start w:val="1"/>
+      <w:numFmt w:val="lowerLetter"/>
+      <w:lvlText w:val="%8."/>
+      <w:lvlJc w:val="left"/>
+      <w:pPr>
+        <w:tabs>
+          <w:tab w:val="num" w:pos="5760"/>
+        </w:tabs>
+        <w:ind w:left="5760" w:hanging="360"/>
+      </w:pPr>
+    </w:lvl>
+    <w:lvl w:ilvl="8" w:tplc="0409001B" w:tentative="1">
+      <w:start w:val="1"/>
+      <w:numFmt w:val="lowerRoman"/>
+      <w:lvlText w:val="%9."/>
+      <w:lvlJc w:val="right"/>
+      <w:pPr>
+        <w:tabs>
+          <w:tab w:val="num" w:pos="6480"/>
+        </w:tabs>
+        <w:ind w:left="6480" w:hanging="180"/>
+      </w:pPr>
+    </w:lvl>
+  </w:abstractNum>
+  <w:abstractNum w:abstractNumId="11" w15:restartNumberingAfterBreak="0">
     <w:nsid w:val="2C421ADC"/>
     <w:multiLevelType w:val="hybridMultilevel"/>
     <w:tmpl w:val="61FA4990"/>
@@ -8732,7 +9368,7 @@
       </w:rPr>
     </w:lvl>
   </w:abstractNum>
-  <w:abstractNum w:abstractNumId="11" w15:restartNumberingAfterBreak="0">
+  <w:abstractNum w:abstractNumId="12" w15:restartNumberingAfterBreak="0">
     <w:nsid w:val="32E1241C"/>
     <w:multiLevelType w:val="hybridMultilevel"/>
     <w:tmpl w:val="DE12EE56"/>
@@ -8872,7 +9508,7 @@
       </w:rPr>
     </w:lvl>
   </w:abstractNum>
-  <w:abstractNum w:abstractNumId="12" w15:restartNumberingAfterBreak="0">
+  <w:abstractNum w:abstractNumId="13" w15:restartNumberingAfterBreak="0">
     <w:nsid w:val="3CB82ABC"/>
     <w:multiLevelType w:val="hybridMultilevel"/>
     <w:tmpl w:val="51AC95D2"/>
@@ -8958,7 +9594,7 @@
       </w:pPr>
     </w:lvl>
   </w:abstractNum>
-  <w:abstractNum w:abstractNumId="13" w15:restartNumberingAfterBreak="0">
+  <w:abstractNum w:abstractNumId="14" w15:restartNumberingAfterBreak="0">
     <w:nsid w:val="560546A6"/>
     <w:multiLevelType w:val="hybridMultilevel"/>
     <w:tmpl w:val="A412E12A"/>
@@ -9071,7 +9707,7 @@
       </w:rPr>
     </w:lvl>
   </w:abstractNum>
-  <w:abstractNum w:abstractNumId="14" w15:restartNumberingAfterBreak="0">
+  <w:abstractNum w:abstractNumId="15" w15:restartNumberingAfterBreak="0">
     <w:nsid w:val="629533C4"/>
     <w:multiLevelType w:val="hybridMultilevel"/>
     <w:tmpl w:val="29644C26"/>
@@ -9184,7 +9820,7 @@
       </w:rPr>
     </w:lvl>
   </w:abstractNum>
-  <w:abstractNum w:abstractNumId="15" w15:restartNumberingAfterBreak="0">
+  <w:abstractNum w:abstractNumId="16" w15:restartNumberingAfterBreak="0">
     <w:nsid w:val="77F3710C"/>
     <w:multiLevelType w:val="hybridMultilevel"/>
     <w:tmpl w:val="55DEA26A"/>
@@ -9297,7 +9933,7 @@
       </w:rPr>
     </w:lvl>
   </w:abstractNum>
-  <w:abstractNum w:abstractNumId="16" w15:restartNumberingAfterBreak="0">
+  <w:abstractNum w:abstractNumId="17" w15:restartNumberingAfterBreak="0">
     <w:nsid w:val="7D3062D9"/>
     <w:multiLevelType w:val="multilevel"/>
     <w:tmpl w:val="52227626"/>
@@ -9437,7 +10073,7 @@
       </w:rPr>
     </w:lvl>
   </w:abstractNum>
-  <w:abstractNum w:abstractNumId="17" w15:restartNumberingAfterBreak="0">
+  <w:abstractNum w:abstractNumId="18" w15:restartNumberingAfterBreak="0">
     <w:nsid w:val="7FE00DEC"/>
     <w:multiLevelType w:val="hybridMultilevel"/>
     <w:tmpl w:val="14D475DE"/>
@@ -9578,22 +10214,22 @@
     <w:abstractNumId w:val="4"/>
   </w:num>
   <w:num w:numId="5">
-    <w:abstractNumId w:val="16"/>
+    <w:abstractNumId w:val="17"/>
   </w:num>
   <w:num w:numId="6">
     <w:abstractNumId w:val="2"/>
   </w:num>
   <w:num w:numId="7">
-    <w:abstractNumId w:val="11"/>
+    <w:abstractNumId w:val="12"/>
   </w:num>
   <w:num w:numId="8">
     <w:abstractNumId w:val="5"/>
   </w:num>
   <w:num w:numId="9">
-    <w:abstractNumId w:val="10"/>
+    <w:abstractNumId w:val="11"/>
   </w:num>
   <w:num w:numId="10">
-    <w:abstractNumId w:val="15"/>
+    <w:abstractNumId w:val="16"/>
   </w:num>
   <w:num w:numId="11">
     <w:abstractNumId w:val="8"/>
@@ -9602,7 +10238,7 @@
     <w:abstractNumId w:val="3"/>
   </w:num>
   <w:num w:numId="13">
-    <w:abstractNumId w:val="12"/>
+    <w:abstractNumId w:val="13"/>
   </w:num>
   <w:num w:numId="14">
     <w:abstractNumId w:val="7"/>
@@ -9611,13 +10247,16 @@
     <w:abstractNumId w:val="6"/>
   </w:num>
   <w:num w:numId="16">
+    <w:abstractNumId w:val="15"/>
+  </w:num>
+  <w:num w:numId="17">
     <w:abstractNumId w:val="14"/>
   </w:num>
-  <w:num w:numId="17">
-    <w:abstractNumId w:val="13"/>
+  <w:num w:numId="18">
+    <w:abstractNumId w:val="18"/>
   </w:num>
-  <w:num w:numId="18">
-    <w:abstractNumId w:val="17"/>
+  <w:num w:numId="19">
+    <w:abstractNumId w:val="10"/>
   </w:num>
 </w:numbering>
 </file>
@@ -9664,7 +10303,7 @@
     <w:lsdException w:name="toc 9" w:semiHidden="1" w:unhideWhenUsed="1"/>
     <w:lsdException w:name="Normal Indent" w:semiHidden="1" w:unhideWhenUsed="1"/>
     <w:lsdException w:name="footnote text" w:semiHidden="1" w:unhideWhenUsed="1"/>
-    <w:lsdException w:name="annotation text" w:semiHidden="1" w:unhideWhenUsed="1"/>
+    <w:lsdException w:name="annotation text" w:semiHidden="1" w:uiPriority="99" w:unhideWhenUsed="1"/>
     <w:lsdException w:name="header" w:semiHidden="1" w:uiPriority="99" w:unhideWhenUsed="1"/>
     <w:lsdException w:name="footer" w:semiHidden="1" w:unhideWhenUsed="1"/>
     <w:lsdException w:name="index heading" w:semiHidden="1" w:unhideWhenUsed="1"/>
@@ -9673,7 +10312,7 @@
     <w:lsdException w:name="envelope address" w:semiHidden="1" w:unhideWhenUsed="1"/>
     <w:lsdException w:name="envelope return" w:semiHidden="1" w:unhideWhenUsed="1"/>
     <w:lsdException w:name="footnote reference" w:semiHidden="1" w:unhideWhenUsed="1"/>
-    <w:lsdException w:name="annotation reference" w:semiHidden="1" w:unhideWhenUsed="1"/>
+    <w:lsdException w:name="annotation reference" w:semiHidden="1" w:uiPriority="99" w:unhideWhenUsed="1"/>
     <w:lsdException w:name="line number" w:semiHidden="1" w:unhideWhenUsed="1"/>
     <w:lsdException w:name="page number" w:semiHidden="1" w:unhideWhenUsed="1"/>
     <w:lsdException w:name="endnote reference" w:semiHidden="1" w:unhideWhenUsed="1"/>
@@ -10151,6 +10790,41 @@
       <w:lang w:eastAsia="en-US"/>
     </w:rPr>
   </w:style>
+  <w:style w:type="character" w:styleId="CommentReference">
+    <w:name w:val="annotation reference"/>
+    <w:basedOn w:val="DefaultParagraphFont"/>
+    <w:uiPriority w:val="99"/>
+    <w:semiHidden/>
+    <w:unhideWhenUsed/>
+    <w:rsid w:val="0020299E"/>
+    <w:rPr>
+      <w:sz w:val="16"/>
+      <w:szCs w:val="16"/>
+    </w:rPr>
+  </w:style>
+  <w:style w:type="paragraph" w:styleId="CommentText">
+    <w:name w:val="annotation text"/>
+    <w:basedOn w:val="Normal"/>
+    <w:link w:val="CommentTextChar"/>
+    <w:uiPriority w:val="99"/>
+    <w:semiHidden/>
+    <w:unhideWhenUsed/>
+    <w:rsid w:val="0020299E"/>
+    <w:rPr>
+      <w:sz w:val="20"/>
+    </w:rPr>
+  </w:style>
+  <w:style w:type="character" w:customStyle="1" w:styleId="CommentTextChar">
+    <w:name w:val="Comment Text Char"/>
+    <w:basedOn w:val="DefaultParagraphFont"/>
+    <w:link w:val="CommentText"/>
+    <w:uiPriority w:val="99"/>
+    <w:semiHidden/>
+    <w:rsid w:val="0020299E"/>
+    <w:rPr>
+      <w:lang w:eastAsia="en-US"/>
+    </w:rPr>
+  </w:style>
 </w:styles>
 </file>
 
@@ -10438,12 +11112,6 @@
 </file>
 
 <file path=customXml/item1.xml><?xml version="1.0" encoding="utf-8"?>
-<p:properties xmlns:p="http://schemas.microsoft.com/office/2006/metadata/properties" xmlns:xsi="http://www.w3.org/2001/XMLSchema-instance" xmlns:pc="http://schemas.microsoft.com/office/infopath/2007/PartnerControls">
-  <documentManagement/>
-</p:properties>
-</file>
-
-<file path=customXml/item2.xml><?xml version="1.0" encoding="utf-8"?>
 <ct:contentTypeSchema xmlns:ct="http://schemas.microsoft.com/office/2006/metadata/contentType" xmlns:ma="http://schemas.microsoft.com/office/2006/metadata/properties/metaAttributes" ct:_="" ma:_="" ma:contentTypeName="Document" ma:contentTypeID="0x010100A75CB92040FF544A96B3C731EA010023" ma:contentTypeVersion="8" ma:contentTypeDescription="Create a new document." ma:contentTypeScope="" ma:versionID="adbd79010f74c573e8bad50a56742833">
   <xsd:schema xmlns:xsd="http://www.w3.org/2001/XMLSchema" xmlns:xs="http://www.w3.org/2001/XMLSchema" xmlns:p="http://schemas.microsoft.com/office/2006/metadata/properties" xmlns:ns2="bc1daaa4-4f48-4a86-812b-e046c91a6a19" targetNamespace="http://schemas.microsoft.com/office/2006/metadata/properties" ma:root="true" ma:fieldsID="153abd6fb39459bb353ae5420d2033d5" ns2:_="">
     <xsd:import namespace="bc1daaa4-4f48-4a86-812b-e046c91a6a19"/>
@@ -10615,7 +11283,17 @@
 </ct:contentTypeSchema>
 </file>
 
+<file path=customXml/item2.xml><?xml version="1.0" encoding="utf-8"?>
+<p:properties xmlns:p="http://schemas.microsoft.com/office/2006/metadata/properties" xmlns:xsi="http://www.w3.org/2001/XMLSchema-instance" xmlns:pc="http://schemas.microsoft.com/office/infopath/2007/PartnerControls">
+  <documentManagement/>
+</p:properties>
+</file>
+
 <file path=customXml/item3.xml><?xml version="1.0" encoding="utf-8"?>
+<b:Sources xmlns:b="http://schemas.openxmlformats.org/officeDocument/2006/bibliography" xmlns="http://schemas.openxmlformats.org/officeDocument/2006/bibliography" SelectedStyle="\APA.XSL" StyleName="APA Fifth Edition"/>
+</file>
+
+<file path=customXml/item4.xml><?xml version="1.0" encoding="utf-8"?>
 <?mso-contentType ?>
 <FormTemplates xmlns="http://schemas.microsoft.com/sharepoint/v3/contenttype/forms">
   <Display>DocumentLibraryForm</Display>
@@ -10624,20 +11302,7 @@
 </FormTemplates>
 </file>
 
-<file path=customXml/item4.xml><?xml version="1.0" encoding="utf-8"?>
-<b:Sources xmlns:b="http://schemas.openxmlformats.org/officeDocument/2006/bibliography" xmlns="http://schemas.openxmlformats.org/officeDocument/2006/bibliography" SelectedStyle="\APA.XSL" StyleName="APA Fifth Edition"/>
-</file>
-
 <file path=customXml/itemProps1.xml><?xml version="1.0" encoding="utf-8"?>
-<ds:datastoreItem xmlns:ds="http://schemas.openxmlformats.org/officeDocument/2006/customXml" ds:itemID="{3E204284-42D3-45B4-A498-CD829B010DA4}">
-  <ds:schemaRefs>
-    <ds:schemaRef ds:uri="http://schemas.microsoft.com/office/2006/metadata/properties"/>
-    <ds:schemaRef ds:uri="http://schemas.microsoft.com/office/infopath/2007/PartnerControls"/>
-  </ds:schemaRefs>
-</ds:datastoreItem>
-</file>
-
-<file path=customXml/itemProps2.xml><?xml version="1.0" encoding="utf-8"?>
 <ds:datastoreItem xmlns:ds="http://schemas.openxmlformats.org/officeDocument/2006/customXml" ds:itemID="{25D62D1B-D4C7-497C-B099-A39E9D676C56}">
   <ds:schemaRefs>
     <ds:schemaRef ds:uri="http://schemas.microsoft.com/office/2006/metadata/contentType"/>
@@ -10655,18 +11320,27 @@
 </ds:datastoreItem>
 </file>
 
+<file path=customXml/itemProps2.xml><?xml version="1.0" encoding="utf-8"?>
+<ds:datastoreItem xmlns:ds="http://schemas.openxmlformats.org/officeDocument/2006/customXml" ds:itemID="{3E204284-42D3-45B4-A498-CD829B010DA4}">
+  <ds:schemaRefs>
+    <ds:schemaRef ds:uri="http://schemas.microsoft.com/office/2006/metadata/properties"/>
+    <ds:schemaRef ds:uri="http://schemas.microsoft.com/office/infopath/2007/PartnerControls"/>
+  </ds:schemaRefs>
+</ds:datastoreItem>
+</file>
+
 <file path=customXml/itemProps3.xml><?xml version="1.0" encoding="utf-8"?>
+<ds:datastoreItem xmlns:ds="http://schemas.openxmlformats.org/officeDocument/2006/customXml" ds:itemID="{F03B00E2-A250-4E62-9108-DAF8D8BDE226}">
+  <ds:schemaRefs>
+    <ds:schemaRef ds:uri="http://schemas.openxmlformats.org/officeDocument/2006/bibliography"/>
+  </ds:schemaRefs>
+</ds:datastoreItem>
+</file>
+
+<file path=customXml/itemProps4.xml><?xml version="1.0" encoding="utf-8"?>
 <ds:datastoreItem xmlns:ds="http://schemas.openxmlformats.org/officeDocument/2006/customXml" ds:itemID="{B9142F60-C9A8-411F-991E-0A9000548E9F}">
   <ds:schemaRefs>
     <ds:schemaRef ds:uri="http://schemas.microsoft.com/sharepoint/v3/contenttype/forms"/>
   </ds:schemaRefs>
 </ds:datastoreItem>
-</file>
-
-<file path=customXml/itemProps4.xml><?xml version="1.0" encoding="utf-8"?>
-<ds:datastoreItem xmlns:ds="http://schemas.openxmlformats.org/officeDocument/2006/customXml" ds:itemID="{F03B00E2-A250-4E62-9108-DAF8D8BDE226}">
-  <ds:schemaRefs>
-    <ds:schemaRef ds:uri="http://schemas.openxmlformats.org/officeDocument/2006/bibliography"/>
-  </ds:schemaRefs>
-</ds:datastoreItem>
 </file>
</xml_diff>

<commit_message>
Add order to form 23
</commit_message>
<xml_diff>
--- a/docassemble/LLAW33012021S1RSPCA1/data/templates/RSPCA_form23_Final.docx
+++ b/docassemble/LLAW33012021S1RSPCA1/data/templates/RSPCA_form23_Final.docx
@@ -401,12 +401,46 @@
               </w:rPr>
               <w:t>{</w:t>
             </w:r>
-            <w:r>
-              <w:rPr>
-                <w:rFonts w:ascii="Arial" w:hAnsi="Arial" w:cs="Arial"/>
-                <w:sz w:val="20"/>
-              </w:rPr>
-              <w:t>RSPCA_sittinglocation[offence_location].item('</w:t>
+            <w:proofErr w:type="spellStart"/>
+            <w:r>
+              <w:rPr>
+                <w:rFonts w:ascii="Arial" w:hAnsi="Arial" w:cs="Arial"/>
+                <w:sz w:val="20"/>
+              </w:rPr>
+              <w:t>RSPCA_sittinglocation</w:t>
+            </w:r>
+            <w:proofErr w:type="spellEnd"/>
+            <w:r>
+              <w:rPr>
+                <w:rFonts w:ascii="Arial" w:hAnsi="Arial" w:cs="Arial"/>
+                <w:sz w:val="20"/>
+              </w:rPr>
+              <w:t>[</w:t>
+            </w:r>
+            <w:proofErr w:type="spellStart"/>
+            <w:r>
+              <w:rPr>
+                <w:rFonts w:ascii="Arial" w:hAnsi="Arial" w:cs="Arial"/>
+                <w:sz w:val="20"/>
+              </w:rPr>
+              <w:t>offence_location</w:t>
+            </w:r>
+            <w:proofErr w:type="spellEnd"/>
+            <w:proofErr w:type="gramStart"/>
+            <w:r>
+              <w:rPr>
+                <w:rFonts w:ascii="Arial" w:hAnsi="Arial" w:cs="Arial"/>
+                <w:sz w:val="20"/>
+              </w:rPr>
+              <w:t>].item</w:t>
+            </w:r>
+            <w:proofErr w:type="gramEnd"/>
+            <w:r>
+              <w:rPr>
+                <w:rFonts w:ascii="Arial" w:hAnsi="Arial" w:cs="Arial"/>
+                <w:sz w:val="20"/>
+              </w:rPr>
+              <w:t>('</w:t>
             </w:r>
             <w:r>
               <w:rPr>
@@ -675,12 +709,46 @@
               </w:rPr>
               <w:t>{</w:t>
             </w:r>
-            <w:r>
-              <w:rPr>
-                <w:rFonts w:ascii="Arial" w:hAnsi="Arial" w:cs="Arial"/>
-                <w:sz w:val="20"/>
-              </w:rPr>
-              <w:t>RSPCA_sittinglocation[offence_location].item('</w:t>
+            <w:proofErr w:type="spellStart"/>
+            <w:r>
+              <w:rPr>
+                <w:rFonts w:ascii="Arial" w:hAnsi="Arial" w:cs="Arial"/>
+                <w:sz w:val="20"/>
+              </w:rPr>
+              <w:t>RSPCA_sittinglocation</w:t>
+            </w:r>
+            <w:proofErr w:type="spellEnd"/>
+            <w:r>
+              <w:rPr>
+                <w:rFonts w:ascii="Arial" w:hAnsi="Arial" w:cs="Arial"/>
+                <w:sz w:val="20"/>
+              </w:rPr>
+              <w:t>[</w:t>
+            </w:r>
+            <w:proofErr w:type="spellStart"/>
+            <w:r>
+              <w:rPr>
+                <w:rFonts w:ascii="Arial" w:hAnsi="Arial" w:cs="Arial"/>
+                <w:sz w:val="20"/>
+              </w:rPr>
+              <w:t>offence_location</w:t>
+            </w:r>
+            <w:proofErr w:type="spellEnd"/>
+            <w:proofErr w:type="gramStart"/>
+            <w:r>
+              <w:rPr>
+                <w:rFonts w:ascii="Arial" w:hAnsi="Arial" w:cs="Arial"/>
+                <w:sz w:val="20"/>
+              </w:rPr>
+              <w:t>].item</w:t>
+            </w:r>
+            <w:proofErr w:type="gramEnd"/>
+            <w:r>
+              <w:rPr>
+                <w:rFonts w:ascii="Arial" w:hAnsi="Arial" w:cs="Arial"/>
+                <w:sz w:val="20"/>
+              </w:rPr>
+              <w:t>('</w:t>
             </w:r>
             <w:r>
               <w:rPr>
@@ -745,12 +813,46 @@
               </w:rPr>
               <w:t>{</w:t>
             </w:r>
-            <w:r>
-              <w:rPr>
-                <w:rFonts w:ascii="Arial" w:hAnsi="Arial" w:cs="Arial"/>
-                <w:sz w:val="20"/>
-              </w:rPr>
-              <w:t>RSPCA_sittinglocation[offence_location].item('</w:t>
+            <w:proofErr w:type="spellStart"/>
+            <w:r>
+              <w:rPr>
+                <w:rFonts w:ascii="Arial" w:hAnsi="Arial" w:cs="Arial"/>
+                <w:sz w:val="20"/>
+              </w:rPr>
+              <w:t>RSPCA_sittinglocation</w:t>
+            </w:r>
+            <w:proofErr w:type="spellEnd"/>
+            <w:r>
+              <w:rPr>
+                <w:rFonts w:ascii="Arial" w:hAnsi="Arial" w:cs="Arial"/>
+                <w:sz w:val="20"/>
+              </w:rPr>
+              <w:t>[</w:t>
+            </w:r>
+            <w:proofErr w:type="spellStart"/>
+            <w:r>
+              <w:rPr>
+                <w:rFonts w:ascii="Arial" w:hAnsi="Arial" w:cs="Arial"/>
+                <w:sz w:val="20"/>
+              </w:rPr>
+              <w:t>offence_location</w:t>
+            </w:r>
+            <w:proofErr w:type="spellEnd"/>
+            <w:proofErr w:type="gramStart"/>
+            <w:r>
+              <w:rPr>
+                <w:rFonts w:ascii="Arial" w:hAnsi="Arial" w:cs="Arial"/>
+                <w:sz w:val="20"/>
+              </w:rPr>
+              <w:t>].item</w:t>
+            </w:r>
+            <w:proofErr w:type="gramEnd"/>
+            <w:r>
+              <w:rPr>
+                <w:rFonts w:ascii="Arial" w:hAnsi="Arial" w:cs="Arial"/>
+                <w:sz w:val="20"/>
+              </w:rPr>
+              <w:t>('</w:t>
             </w:r>
             <w:r>
               <w:rPr>
@@ -815,12 +917,46 @@
               </w:rPr>
               <w:t>{</w:t>
             </w:r>
-            <w:r>
-              <w:rPr>
-                <w:rFonts w:ascii="Arial" w:hAnsi="Arial" w:cs="Arial"/>
-                <w:sz w:val="20"/>
-              </w:rPr>
-              <w:t>RSPCA_sittinglocation[offence_location].item('</w:t>
+            <w:proofErr w:type="spellStart"/>
+            <w:r>
+              <w:rPr>
+                <w:rFonts w:ascii="Arial" w:hAnsi="Arial" w:cs="Arial"/>
+                <w:sz w:val="20"/>
+              </w:rPr>
+              <w:t>RSPCA_sittinglocation</w:t>
+            </w:r>
+            <w:proofErr w:type="spellEnd"/>
+            <w:r>
+              <w:rPr>
+                <w:rFonts w:ascii="Arial" w:hAnsi="Arial" w:cs="Arial"/>
+                <w:sz w:val="20"/>
+              </w:rPr>
+              <w:t>[</w:t>
+            </w:r>
+            <w:proofErr w:type="spellStart"/>
+            <w:r>
+              <w:rPr>
+                <w:rFonts w:ascii="Arial" w:hAnsi="Arial" w:cs="Arial"/>
+                <w:sz w:val="20"/>
+              </w:rPr>
+              <w:t>offence_location</w:t>
+            </w:r>
+            <w:proofErr w:type="spellEnd"/>
+            <w:proofErr w:type="gramStart"/>
+            <w:r>
+              <w:rPr>
+                <w:rFonts w:ascii="Arial" w:hAnsi="Arial" w:cs="Arial"/>
+                <w:sz w:val="20"/>
+              </w:rPr>
+              <w:t>].item</w:t>
+            </w:r>
+            <w:proofErr w:type="gramEnd"/>
+            <w:r>
+              <w:rPr>
+                <w:rFonts w:ascii="Arial" w:hAnsi="Arial" w:cs="Arial"/>
+                <w:sz w:val="20"/>
+              </w:rPr>
+              <w:t>('</w:t>
             </w:r>
             <w:r>
               <w:rPr>
@@ -1017,12 +1153,46 @@
               </w:rPr>
               <w:t>{</w:t>
             </w:r>
-            <w:r>
-              <w:rPr>
-                <w:rFonts w:ascii="Arial" w:hAnsi="Arial" w:cs="Arial"/>
-                <w:sz w:val="20"/>
-              </w:rPr>
-              <w:t>RSPCA_sittinglocation[offence_location].item('</w:t>
+            <w:proofErr w:type="spellStart"/>
+            <w:r>
+              <w:rPr>
+                <w:rFonts w:ascii="Arial" w:hAnsi="Arial" w:cs="Arial"/>
+                <w:sz w:val="20"/>
+              </w:rPr>
+              <w:t>RSPCA_sittinglocation</w:t>
+            </w:r>
+            <w:proofErr w:type="spellEnd"/>
+            <w:r>
+              <w:rPr>
+                <w:rFonts w:ascii="Arial" w:hAnsi="Arial" w:cs="Arial"/>
+                <w:sz w:val="20"/>
+              </w:rPr>
+              <w:t>[</w:t>
+            </w:r>
+            <w:proofErr w:type="spellStart"/>
+            <w:r>
+              <w:rPr>
+                <w:rFonts w:ascii="Arial" w:hAnsi="Arial" w:cs="Arial"/>
+                <w:sz w:val="20"/>
+              </w:rPr>
+              <w:t>offence_location</w:t>
+            </w:r>
+            <w:proofErr w:type="spellEnd"/>
+            <w:proofErr w:type="gramStart"/>
+            <w:r>
+              <w:rPr>
+                <w:rFonts w:ascii="Arial" w:hAnsi="Arial" w:cs="Arial"/>
+                <w:sz w:val="20"/>
+              </w:rPr>
+              <w:t>].item</w:t>
+            </w:r>
+            <w:proofErr w:type="gramEnd"/>
+            <w:r>
+              <w:rPr>
+                <w:rFonts w:ascii="Arial" w:hAnsi="Arial" w:cs="Arial"/>
+                <w:sz w:val="20"/>
+              </w:rPr>
+              <w:t>('</w:t>
             </w:r>
             <w:r>
               <w:rPr>
@@ -1112,12 +1282,46 @@
               </w:rPr>
               <w:t>{</w:t>
             </w:r>
-            <w:r>
-              <w:rPr>
-                <w:rFonts w:ascii="Arial" w:hAnsi="Arial" w:cs="Arial"/>
-                <w:sz w:val="20"/>
-              </w:rPr>
-              <w:t>RSPCA_sittinglocation[offence_location].item('</w:t>
+            <w:proofErr w:type="spellStart"/>
+            <w:r>
+              <w:rPr>
+                <w:rFonts w:ascii="Arial" w:hAnsi="Arial" w:cs="Arial"/>
+                <w:sz w:val="20"/>
+              </w:rPr>
+              <w:t>RSPCA_sittinglocation</w:t>
+            </w:r>
+            <w:proofErr w:type="spellEnd"/>
+            <w:r>
+              <w:rPr>
+                <w:rFonts w:ascii="Arial" w:hAnsi="Arial" w:cs="Arial"/>
+                <w:sz w:val="20"/>
+              </w:rPr>
+              <w:t>[</w:t>
+            </w:r>
+            <w:proofErr w:type="spellStart"/>
+            <w:r>
+              <w:rPr>
+                <w:rFonts w:ascii="Arial" w:hAnsi="Arial" w:cs="Arial"/>
+                <w:sz w:val="20"/>
+              </w:rPr>
+              <w:t>offence_location</w:t>
+            </w:r>
+            <w:proofErr w:type="spellEnd"/>
+            <w:proofErr w:type="gramStart"/>
+            <w:r>
+              <w:rPr>
+                <w:rFonts w:ascii="Arial" w:hAnsi="Arial" w:cs="Arial"/>
+                <w:sz w:val="20"/>
+              </w:rPr>
+              <w:t>].item</w:t>
+            </w:r>
+            <w:proofErr w:type="gramEnd"/>
+            <w:r>
+              <w:rPr>
+                <w:rFonts w:ascii="Arial" w:hAnsi="Arial" w:cs="Arial"/>
+                <w:sz w:val="20"/>
+              </w:rPr>
+              <w:t>('</w:t>
             </w:r>
             <w:r>
               <w:rPr>
@@ -1181,12 +1385,46 @@
               </w:rPr>
               <w:t>{</w:t>
             </w:r>
-            <w:r>
-              <w:rPr>
-                <w:rFonts w:ascii="Arial" w:hAnsi="Arial" w:cs="Arial"/>
-                <w:sz w:val="20"/>
-              </w:rPr>
-              <w:t>RSPCA_sittinglocation[offence_location].item('</w:t>
+            <w:proofErr w:type="spellStart"/>
+            <w:r>
+              <w:rPr>
+                <w:rFonts w:ascii="Arial" w:hAnsi="Arial" w:cs="Arial"/>
+                <w:sz w:val="20"/>
+              </w:rPr>
+              <w:t>RSPCA_sittinglocation</w:t>
+            </w:r>
+            <w:proofErr w:type="spellEnd"/>
+            <w:r>
+              <w:rPr>
+                <w:rFonts w:ascii="Arial" w:hAnsi="Arial" w:cs="Arial"/>
+                <w:sz w:val="20"/>
+              </w:rPr>
+              <w:t>[</w:t>
+            </w:r>
+            <w:proofErr w:type="spellStart"/>
+            <w:r>
+              <w:rPr>
+                <w:rFonts w:ascii="Arial" w:hAnsi="Arial" w:cs="Arial"/>
+                <w:sz w:val="20"/>
+              </w:rPr>
+              <w:t>offence_location</w:t>
+            </w:r>
+            <w:proofErr w:type="spellEnd"/>
+            <w:proofErr w:type="gramStart"/>
+            <w:r>
+              <w:rPr>
+                <w:rFonts w:ascii="Arial" w:hAnsi="Arial" w:cs="Arial"/>
+                <w:sz w:val="20"/>
+              </w:rPr>
+              <w:t>].item</w:t>
+            </w:r>
+            <w:proofErr w:type="gramEnd"/>
+            <w:r>
+              <w:rPr>
+                <w:rFonts w:ascii="Arial" w:hAnsi="Arial" w:cs="Arial"/>
+                <w:sz w:val="20"/>
+              </w:rPr>
+              <w:t>('</w:t>
             </w:r>
             <w:r>
               <w:rPr>
@@ -1453,6 +1691,7 @@
               </w:rPr>
               <w:t>{{</w:t>
             </w:r>
+            <w:proofErr w:type="spellStart"/>
             <w:r>
               <w:rPr>
                 <w:rFonts w:ascii="Arial" w:hAnsi="Arial" w:cs="Arial"/>
@@ -1488,6 +1727,7 @@
               </w:rPr>
               <w:t>ame</w:t>
             </w:r>
+            <w:proofErr w:type="spellEnd"/>
             <w:r>
               <w:rPr>
                 <w:rFonts w:ascii="Arial" w:hAnsi="Arial" w:cs="Arial"/>
@@ -1542,7 +1782,23 @@
                 <w:rFonts w:ascii="Arial" w:hAnsi="Arial" w:cs="Arial"/>
                 <w:sz w:val="14"/>
               </w:rPr>
-              <w:t>(Registered Address, if Body Corporate)</w:t>
+              <w:t xml:space="preserve">(Registered </w:t>
+            </w:r>
+            <w:proofErr w:type="gramStart"/>
+            <w:r>
+              <w:rPr>
+                <w:rFonts w:ascii="Arial" w:hAnsi="Arial" w:cs="Arial"/>
+                <w:sz w:val="14"/>
+              </w:rPr>
+              <w:t>Address, if</w:t>
+            </w:r>
+            <w:proofErr w:type="gramEnd"/>
+            <w:r>
+              <w:rPr>
+                <w:rFonts w:ascii="Arial" w:hAnsi="Arial" w:cs="Arial"/>
+                <w:sz w:val="14"/>
+              </w:rPr>
+              <w:t xml:space="preserve"> Body Corporate)</w:t>
             </w:r>
           </w:p>
         </w:tc>
@@ -1572,6 +1828,7 @@
               </w:rPr>
               <w:t>{{</w:t>
             </w:r>
+            <w:proofErr w:type="spellStart"/>
             <w:r>
               <w:rPr>
                 <w:rFonts w:ascii="Arial" w:hAnsi="Arial" w:cs="Arial"/>
@@ -1593,6 +1850,7 @@
               </w:rPr>
               <w:t>street</w:t>
             </w:r>
+            <w:proofErr w:type="spellEnd"/>
             <w:r>
               <w:rPr>
                 <w:rFonts w:ascii="Arial" w:hAnsi="Arial" w:cs="Arial"/>
@@ -1730,6 +1988,7 @@
               </w:rPr>
               <w:t>{{</w:t>
             </w:r>
+            <w:proofErr w:type="spellStart"/>
             <w:r>
               <w:rPr>
                 <w:rFonts w:ascii="Arial" w:hAnsi="Arial" w:cs="Arial"/>
@@ -1756,7 +2015,15 @@
                 <w:rFonts w:ascii="Arial" w:hAnsi="Arial" w:cs="Arial"/>
                 <w:sz w:val="20"/>
               </w:rPr>
-              <w:t>hone}}</w:t>
+              <w:t>hone</w:t>
+            </w:r>
+            <w:proofErr w:type="spellEnd"/>
+            <w:r>
+              <w:rPr>
+                <w:rFonts w:ascii="Arial" w:hAnsi="Arial" w:cs="Arial"/>
+                <w:sz w:val="20"/>
+              </w:rPr>
+              <w:t>}}</w:t>
             </w:r>
           </w:p>
         </w:tc>
@@ -1920,6 +2187,7 @@
               </w:rPr>
               <w:t>{{</w:t>
             </w:r>
+            <w:proofErr w:type="spellStart"/>
             <w:r>
               <w:rPr>
                 <w:rFonts w:ascii="Arial" w:hAnsi="Arial" w:cs="Arial"/>
@@ -1946,7 +2214,15 @@
                 <w:rFonts w:ascii="Arial" w:hAnsi="Arial" w:cs="Arial"/>
                 <w:sz w:val="20"/>
               </w:rPr>
-              <w:t>uburb}}</w:t>
+              <w:t>uburb</w:t>
+            </w:r>
+            <w:proofErr w:type="spellEnd"/>
+            <w:r>
+              <w:rPr>
+                <w:rFonts w:ascii="Arial" w:hAnsi="Arial" w:cs="Arial"/>
+                <w:sz w:val="20"/>
+              </w:rPr>
+              <w:t>}}</w:t>
             </w:r>
           </w:p>
         </w:tc>
@@ -1974,6 +2250,7 @@
               </w:rPr>
               <w:t>{{</w:t>
             </w:r>
+            <w:proofErr w:type="spellStart"/>
             <w:r>
               <w:rPr>
                 <w:rFonts w:ascii="Arial" w:hAnsi="Arial" w:cs="Arial"/>
@@ -2000,7 +2277,15 @@
                 <w:rFonts w:ascii="Arial" w:hAnsi="Arial" w:cs="Arial"/>
                 <w:sz w:val="20"/>
               </w:rPr>
-              <w:t>tate}}</w:t>
+              <w:t>tate</w:t>
+            </w:r>
+            <w:proofErr w:type="spellEnd"/>
+            <w:r>
+              <w:rPr>
+                <w:rFonts w:ascii="Arial" w:hAnsi="Arial" w:cs="Arial"/>
+                <w:sz w:val="20"/>
+              </w:rPr>
+              <w:t>}}</w:t>
             </w:r>
           </w:p>
         </w:tc>
@@ -2030,6 +2315,7 @@
               </w:rPr>
               <w:t>{{</w:t>
             </w:r>
+            <w:proofErr w:type="spellStart"/>
             <w:r>
               <w:rPr>
                 <w:rFonts w:ascii="Arial" w:hAnsi="Arial" w:cs="Arial"/>
@@ -2051,6 +2337,7 @@
               </w:rPr>
               <w:t>postcode</w:t>
             </w:r>
+            <w:proofErr w:type="spellEnd"/>
             <w:r>
               <w:rPr>
                 <w:rFonts w:ascii="Arial" w:hAnsi="Arial" w:cs="Arial"/>
@@ -2086,6 +2373,7 @@
               </w:rPr>
               <w:t>{{</w:t>
             </w:r>
+            <w:proofErr w:type="spellStart"/>
             <w:r>
               <w:rPr>
                 <w:rFonts w:ascii="Arial" w:hAnsi="Arial" w:cs="Arial"/>
@@ -2112,7 +2400,15 @@
                 <w:rFonts w:ascii="Arial" w:hAnsi="Arial" w:cs="Arial"/>
                 <w:sz w:val="20"/>
               </w:rPr>
-              <w:t>mail}}</w:t>
+              <w:t>mail</w:t>
+            </w:r>
+            <w:proofErr w:type="spellEnd"/>
+            <w:r>
+              <w:rPr>
+                <w:rFonts w:ascii="Arial" w:hAnsi="Arial" w:cs="Arial"/>
+                <w:sz w:val="20"/>
+              </w:rPr>
+              <w:t>}}</w:t>
             </w:r>
           </w:p>
         </w:tc>
@@ -2370,6 +2666,7 @@
               </w:rPr>
               <w:t>{</w:t>
             </w:r>
+            <w:proofErr w:type="spellStart"/>
             <w:r>
               <w:rPr>
                 <w:rFonts w:ascii="Arial" w:hAnsi="Arial" w:cs="Arial"/>
@@ -2405,6 +2702,7 @@
               </w:rPr>
               <w:t>ame</w:t>
             </w:r>
+            <w:proofErr w:type="spellEnd"/>
             <w:r>
               <w:rPr>
                 <w:rFonts w:ascii="Arial" w:hAnsi="Arial" w:cs="Arial"/>
@@ -2480,6 +2778,7 @@
               </w:rPr>
               <w:t>{{</w:t>
             </w:r>
+            <w:proofErr w:type="spellStart"/>
             <w:r>
               <w:rPr>
                 <w:rFonts w:ascii="Arial" w:hAnsi="Arial" w:cs="Arial"/>
@@ -2501,6 +2800,7 @@
               </w:rPr>
               <w:t>street</w:t>
             </w:r>
+            <w:proofErr w:type="spellEnd"/>
             <w:r>
               <w:rPr>
                 <w:rFonts w:ascii="Arial" w:hAnsi="Arial" w:cs="Arial"/>
@@ -2536,6 +2836,7 @@
               </w:rPr>
               <w:t>{{</w:t>
             </w:r>
+            <w:proofErr w:type="spellStart"/>
             <w:r>
               <w:rPr>
                 <w:rFonts w:ascii="Arial" w:hAnsi="Arial" w:cs="Arial"/>
@@ -2564,6 +2865,7 @@
               </w:rPr>
               <w:t>hone</w:t>
             </w:r>
+            <w:proofErr w:type="spellEnd"/>
             <w:r>
               <w:rPr>
                 <w:rFonts w:ascii="Arial" w:hAnsi="Arial" w:cs="Arial"/>
@@ -2599,6 +2901,7 @@
               </w:rPr>
               <w:t>{{</w:t>
             </w:r>
+            <w:proofErr w:type="spellStart"/>
             <w:r>
               <w:rPr>
                 <w:rFonts w:ascii="Arial" w:hAnsi="Arial" w:cs="Arial"/>
@@ -2625,7 +2928,15 @@
                 <w:rFonts w:ascii="Arial" w:hAnsi="Arial" w:cs="Arial"/>
                 <w:sz w:val="20"/>
               </w:rPr>
-              <w:t>ax}}</w:t>
+              <w:t>ax</w:t>
+            </w:r>
+            <w:proofErr w:type="spellEnd"/>
+            <w:r>
+              <w:rPr>
+                <w:rFonts w:ascii="Arial" w:hAnsi="Arial" w:cs="Arial"/>
+                <w:sz w:val="20"/>
+              </w:rPr>
+              <w:t>}}</w:t>
             </w:r>
           </w:p>
         </w:tc>
@@ -2789,6 +3100,7 @@
               </w:rPr>
               <w:t>{{</w:t>
             </w:r>
+            <w:proofErr w:type="spellStart"/>
             <w:r>
               <w:rPr>
                 <w:rFonts w:ascii="Arial" w:hAnsi="Arial" w:cs="Arial"/>
@@ -2815,7 +3127,15 @@
                 <w:rFonts w:ascii="Arial" w:hAnsi="Arial" w:cs="Arial"/>
                 <w:sz w:val="20"/>
               </w:rPr>
-              <w:t>uburb}}</w:t>
+              <w:t>uburb</w:t>
+            </w:r>
+            <w:proofErr w:type="spellEnd"/>
+            <w:r>
+              <w:rPr>
+                <w:rFonts w:ascii="Arial" w:hAnsi="Arial" w:cs="Arial"/>
+                <w:sz w:val="20"/>
+              </w:rPr>
+              <w:t>}}</w:t>
             </w:r>
           </w:p>
         </w:tc>
@@ -2843,6 +3163,7 @@
               </w:rPr>
               <w:t>{{</w:t>
             </w:r>
+            <w:proofErr w:type="spellStart"/>
             <w:r>
               <w:rPr>
                 <w:rFonts w:ascii="Arial" w:hAnsi="Arial" w:cs="Arial"/>
@@ -2869,7 +3190,15 @@
                 <w:rFonts w:ascii="Arial" w:hAnsi="Arial" w:cs="Arial"/>
                 <w:sz w:val="20"/>
               </w:rPr>
-              <w:t>tate}}</w:t>
+              <w:t>tate</w:t>
+            </w:r>
+            <w:proofErr w:type="spellEnd"/>
+            <w:r>
+              <w:rPr>
+                <w:rFonts w:ascii="Arial" w:hAnsi="Arial" w:cs="Arial"/>
+                <w:sz w:val="20"/>
+              </w:rPr>
+              <w:t>}}</w:t>
             </w:r>
           </w:p>
         </w:tc>
@@ -2899,6 +3228,7 @@
               </w:rPr>
               <w:t>{{</w:t>
             </w:r>
+            <w:proofErr w:type="spellStart"/>
             <w:r>
               <w:rPr>
                 <w:rFonts w:ascii="Arial" w:hAnsi="Arial" w:cs="Arial"/>
@@ -2920,6 +3250,7 @@
               </w:rPr>
               <w:t>postcode</w:t>
             </w:r>
+            <w:proofErr w:type="spellEnd"/>
             <w:r>
               <w:rPr>
                 <w:rFonts w:ascii="Arial" w:hAnsi="Arial" w:cs="Arial"/>
@@ -2955,6 +3286,7 @@
               </w:rPr>
               <w:t>{{</w:t>
             </w:r>
+            <w:proofErr w:type="spellStart"/>
             <w:r>
               <w:rPr>
                 <w:rFonts w:ascii="Arial" w:hAnsi="Arial" w:cs="Arial"/>
@@ -2981,7 +3313,15 @@
                 <w:rFonts w:ascii="Arial" w:hAnsi="Arial" w:cs="Arial"/>
                 <w:sz w:val="20"/>
               </w:rPr>
-              <w:t>mail}}</w:t>
+              <w:t>mail</w:t>
+            </w:r>
+            <w:proofErr w:type="spellEnd"/>
+            <w:r>
+              <w:rPr>
+                <w:rFonts w:ascii="Arial" w:hAnsi="Arial" w:cs="Arial"/>
+                <w:sz w:val="20"/>
+              </w:rPr>
+              <w:t>}}</w:t>
             </w:r>
           </w:p>
         </w:tc>
@@ -3222,6 +3562,7 @@
               </w:rPr>
               <w:t>{{</w:t>
             </w:r>
+            <w:proofErr w:type="spellStart"/>
             <w:r>
               <w:rPr>
                 <w:rFonts w:ascii="Arial" w:hAnsi="Arial" w:cs="Arial"/>
@@ -3255,14 +3596,38 @@
                 <w:rFonts w:ascii="Arial" w:hAnsi="Arial" w:cs="Arial"/>
                 <w:sz w:val="20"/>
               </w:rPr>
-              <w:t>ame}}</w:t>
-            </w:r>
-            <w:r>
-              <w:rPr>
-                <w:rFonts w:ascii="Arial" w:hAnsi="Arial" w:cs="Arial"/>
-                <w:sz w:val="20"/>
-              </w:rPr>
-              <w:t xml:space="preserve"> {{def_surname}}</w:t>
+              <w:t>ame</w:t>
+            </w:r>
+            <w:proofErr w:type="spellEnd"/>
+            <w:r>
+              <w:rPr>
+                <w:rFonts w:ascii="Arial" w:hAnsi="Arial" w:cs="Arial"/>
+                <w:sz w:val="20"/>
+              </w:rPr>
+              <w:t>}}</w:t>
+            </w:r>
+            <w:r>
+              <w:rPr>
+                <w:rFonts w:ascii="Arial" w:hAnsi="Arial" w:cs="Arial"/>
+                <w:sz w:val="20"/>
+              </w:rPr>
+              <w:t xml:space="preserve"> {{</w:t>
+            </w:r>
+            <w:proofErr w:type="spellStart"/>
+            <w:r>
+              <w:rPr>
+                <w:rFonts w:ascii="Arial" w:hAnsi="Arial" w:cs="Arial"/>
+                <w:sz w:val="20"/>
+              </w:rPr>
+              <w:t>def_surname</w:t>
+            </w:r>
+            <w:proofErr w:type="spellEnd"/>
+            <w:r>
+              <w:rPr>
+                <w:rFonts w:ascii="Arial" w:hAnsi="Arial" w:cs="Arial"/>
+                <w:sz w:val="20"/>
+              </w:rPr>
+              <w:t>}}</w:t>
             </w:r>
           </w:p>
         </w:tc>
@@ -3471,6 +3836,7 @@
               </w:rPr>
               <w:t>{{</w:t>
             </w:r>
+            <w:proofErr w:type="spellStart"/>
             <w:r>
               <w:rPr>
                 <w:rFonts w:ascii="Arial" w:hAnsi="Arial" w:cs="Arial"/>
@@ -3492,6 +3858,7 @@
               </w:rPr>
               <w:t>street</w:t>
             </w:r>
+            <w:proofErr w:type="spellEnd"/>
             <w:r>
               <w:rPr>
                 <w:rFonts w:ascii="Arial" w:hAnsi="Arial" w:cs="Arial"/>
@@ -3629,6 +3996,7 @@
               </w:rPr>
               <w:t>{{</w:t>
             </w:r>
+            <w:proofErr w:type="spellStart"/>
             <w:r>
               <w:rPr>
                 <w:rFonts w:ascii="Arial" w:hAnsi="Arial" w:cs="Arial"/>
@@ -3655,7 +4023,15 @@
                 <w:rFonts w:ascii="Arial" w:hAnsi="Arial" w:cs="Arial"/>
                 <w:sz w:val="20"/>
               </w:rPr>
-              <w:t>hone}}</w:t>
+              <w:t>hone</w:t>
+            </w:r>
+            <w:proofErr w:type="spellEnd"/>
+            <w:r>
+              <w:rPr>
+                <w:rFonts w:ascii="Arial" w:hAnsi="Arial" w:cs="Arial"/>
+                <w:sz w:val="20"/>
+              </w:rPr>
+              <w:t>}}</w:t>
             </w:r>
           </w:p>
         </w:tc>
@@ -3819,6 +4195,7 @@
               </w:rPr>
               <w:t>{{</w:t>
             </w:r>
+            <w:proofErr w:type="spellStart"/>
             <w:r>
               <w:rPr>
                 <w:rFonts w:ascii="Arial" w:hAnsi="Arial" w:cs="Arial"/>
@@ -3845,7 +4222,15 @@
                 <w:rFonts w:ascii="Arial" w:hAnsi="Arial" w:cs="Arial"/>
                 <w:sz w:val="20"/>
               </w:rPr>
-              <w:t>uburb}}</w:t>
+              <w:t>uburb</w:t>
+            </w:r>
+            <w:proofErr w:type="spellEnd"/>
+            <w:r>
+              <w:rPr>
+                <w:rFonts w:ascii="Arial" w:hAnsi="Arial" w:cs="Arial"/>
+                <w:sz w:val="20"/>
+              </w:rPr>
+              <w:t>}}</w:t>
             </w:r>
           </w:p>
         </w:tc>
@@ -3873,6 +4258,7 @@
               </w:rPr>
               <w:t>{{</w:t>
             </w:r>
+            <w:proofErr w:type="spellStart"/>
             <w:r>
               <w:rPr>
                 <w:rFonts w:ascii="Arial" w:hAnsi="Arial" w:cs="Arial"/>
@@ -3899,7 +4285,15 @@
                 <w:rFonts w:ascii="Arial" w:hAnsi="Arial" w:cs="Arial"/>
                 <w:sz w:val="20"/>
               </w:rPr>
-              <w:t>tate}}</w:t>
+              <w:t>tate</w:t>
+            </w:r>
+            <w:proofErr w:type="spellEnd"/>
+            <w:r>
+              <w:rPr>
+                <w:rFonts w:ascii="Arial" w:hAnsi="Arial" w:cs="Arial"/>
+                <w:sz w:val="20"/>
+              </w:rPr>
+              <w:t>}}</w:t>
             </w:r>
           </w:p>
         </w:tc>
@@ -3929,6 +4323,7 @@
               </w:rPr>
               <w:t>{{</w:t>
             </w:r>
+            <w:proofErr w:type="spellStart"/>
             <w:r>
               <w:rPr>
                 <w:rFonts w:ascii="Arial" w:hAnsi="Arial" w:cs="Arial"/>
@@ -3950,6 +4345,7 @@
               </w:rPr>
               <w:t>postcode</w:t>
             </w:r>
+            <w:proofErr w:type="spellEnd"/>
             <w:r>
               <w:rPr>
                 <w:rFonts w:ascii="Arial" w:hAnsi="Arial" w:cs="Arial"/>
@@ -3985,6 +4381,7 @@
               </w:rPr>
               <w:t>{{</w:t>
             </w:r>
+            <w:proofErr w:type="spellStart"/>
             <w:r>
               <w:rPr>
                 <w:rFonts w:ascii="Arial" w:hAnsi="Arial" w:cs="Arial"/>
@@ -4011,7 +4408,15 @@
                 <w:rFonts w:ascii="Arial" w:hAnsi="Arial" w:cs="Arial"/>
                 <w:sz w:val="20"/>
               </w:rPr>
-              <w:t>mail}}</w:t>
+              <w:t>mail</w:t>
+            </w:r>
+            <w:proofErr w:type="spellEnd"/>
+            <w:r>
+              <w:rPr>
+                <w:rFonts w:ascii="Arial" w:hAnsi="Arial" w:cs="Arial"/>
+                <w:sz w:val="20"/>
+              </w:rPr>
+              <w:t>}}</w:t>
             </w:r>
           </w:p>
         </w:tc>
@@ -4283,7 +4688,23 @@
                 <w:rFonts w:ascii="Arial" w:hAnsi="Arial" w:cs="Arial"/>
                 <w:sz w:val="20"/>
               </w:rPr>
-              <w:t>This application is made under section 31C(2) of the Act, which states:</w:t>
+              <w:t>This application is made under section 31</w:t>
+            </w:r>
+            <w:proofErr w:type="gramStart"/>
+            <w:r>
+              <w:rPr>
+                <w:rFonts w:ascii="Arial" w:hAnsi="Arial" w:cs="Arial"/>
+                <w:sz w:val="20"/>
+              </w:rPr>
+              <w:t>C(</w:t>
+            </w:r>
+            <w:proofErr w:type="gramEnd"/>
+            <w:r>
+              <w:rPr>
+                <w:rFonts w:ascii="Arial" w:hAnsi="Arial" w:cs="Arial"/>
+                <w:sz w:val="20"/>
+              </w:rPr>
+              <w:t>2) of the Act, which states:</w:t>
             </w:r>
           </w:p>
           <w:p>
@@ -4392,7 +4813,27 @@
                 <w:sz w:val="20"/>
                 <w:lang w:val="en-US"/>
               </w:rPr>
-              <w:t>(a) an animal has been seized and retained under this Act; and</w:t>
+              <w:t xml:space="preserve">(a) an animal has </w:t>
+            </w:r>
+            <w:proofErr w:type="gramStart"/>
+            <w:r>
+              <w:rPr>
+                <w:rFonts w:ascii="Arial" w:hAnsi="Arial" w:cs="Arial"/>
+                <w:i/>
+                <w:sz w:val="20"/>
+                <w:lang w:val="en-US"/>
+              </w:rPr>
+              <w:t>been seized</w:t>
+            </w:r>
+            <w:proofErr w:type="gramEnd"/>
+            <w:r>
+              <w:rPr>
+                <w:rFonts w:ascii="Arial" w:hAnsi="Arial" w:cs="Arial"/>
+                <w:i/>
+                <w:sz w:val="20"/>
+                <w:lang w:val="en-US"/>
+              </w:rPr>
+              <w:t xml:space="preserve"> and retained under this Act; and</w:t>
             </w:r>
           </w:p>
           <w:p>
@@ -4467,7 +4908,27 @@
                 <w:lang w:val="en-US"/>
               </w:rPr>
               <w:lastRenderedPageBreak/>
-              <w:t>(c) in the circumstances, it is impractical or unreasonable for the animal to continue to be retained until the proceedings have been concluded or otherwise terminated,</w:t>
+              <w:t xml:space="preserve">(c) in the circumstances, it is impractical or unreasonable for the animal to continue to </w:t>
+            </w:r>
+            <w:proofErr w:type="gramStart"/>
+            <w:r>
+              <w:rPr>
+                <w:rFonts w:ascii="Arial" w:hAnsi="Arial" w:cs="Arial"/>
+                <w:i/>
+                <w:sz w:val="20"/>
+                <w:lang w:val="en-US"/>
+              </w:rPr>
+              <w:t>be retained</w:t>
+            </w:r>
+            <w:proofErr w:type="gramEnd"/>
+            <w:r>
+              <w:rPr>
+                <w:rFonts w:ascii="Arial" w:hAnsi="Arial" w:cs="Arial"/>
+                <w:i/>
+                <w:sz w:val="20"/>
+                <w:lang w:val="en-US"/>
+              </w:rPr>
+              <w:t xml:space="preserve"> until the proceedings have been concluded or otherwise terminated,</w:t>
             </w:r>
           </w:p>
           <w:p>
@@ -4504,7 +4965,47 @@
                 <w:sz w:val="20"/>
                 <w:lang w:val="en-US"/>
               </w:rPr>
-              <w:t>the magistrate may make an order authorising that the animal be sold, destroyed or otherwise disposed of as the Minister thinks fit.</w:t>
+              <w:t xml:space="preserve">the magistrate may make an order </w:t>
+            </w:r>
+            <w:proofErr w:type="spellStart"/>
+            <w:r>
+              <w:rPr>
+                <w:rFonts w:ascii="Arial" w:hAnsi="Arial" w:cs="Arial"/>
+                <w:i/>
+                <w:sz w:val="20"/>
+                <w:lang w:val="en-US"/>
+              </w:rPr>
+              <w:t>authorising</w:t>
+            </w:r>
+            <w:proofErr w:type="spellEnd"/>
+            <w:r>
+              <w:rPr>
+                <w:rFonts w:ascii="Arial" w:hAnsi="Arial" w:cs="Arial"/>
+                <w:i/>
+                <w:sz w:val="20"/>
+                <w:lang w:val="en-US"/>
+              </w:rPr>
+              <w:t xml:space="preserve"> that the animal be sold, </w:t>
+            </w:r>
+            <w:proofErr w:type="gramStart"/>
+            <w:r>
+              <w:rPr>
+                <w:rFonts w:ascii="Arial" w:hAnsi="Arial" w:cs="Arial"/>
+                <w:i/>
+                <w:sz w:val="20"/>
+                <w:lang w:val="en-US"/>
+              </w:rPr>
+              <w:t>destroyed</w:t>
+            </w:r>
+            <w:proofErr w:type="gramEnd"/>
+            <w:r>
+              <w:rPr>
+                <w:rFonts w:ascii="Arial" w:hAnsi="Arial" w:cs="Arial"/>
+                <w:i/>
+                <w:sz w:val="20"/>
+                <w:lang w:val="en-US"/>
+              </w:rPr>
+              <w:t xml:space="preserve"> or otherwise disposed of as the Minister thinks fit.</w:t>
             </w:r>
           </w:p>
           <w:p>
@@ -4532,6 +5033,7 @@
                 <w:sz w:val="20"/>
               </w:rPr>
             </w:pPr>
+            <w:proofErr w:type="gramStart"/>
             <w:r>
               <w:rPr>
                 <w:rFonts w:ascii="Arial" w:hAnsi="Arial"/>
@@ -4542,13 +5044,23 @@
             <w:r>
               <w:t xml:space="preserve"> </w:t>
             </w:r>
+            <w:proofErr w:type="spellStart"/>
             <w:r>
               <w:rPr>
                 <w:rFonts w:ascii="Arial" w:hAnsi="Arial"/>
                 <w:sz w:val="20"/>
               </w:rPr>
-              <w:t>app_ground</w:t>
-            </w:r>
+              <w:t>app</w:t>
+            </w:r>
+            <w:proofErr w:type="gramEnd"/>
+            <w:r>
+              <w:rPr>
+                <w:rFonts w:ascii="Arial" w:hAnsi="Arial"/>
+                <w:sz w:val="20"/>
+              </w:rPr>
+              <w:t>_ground</w:t>
+            </w:r>
+            <w:proofErr w:type="spellEnd"/>
             <w:r>
               <w:rPr>
                 <w:rFonts w:ascii="Arial" w:hAnsi="Arial"/>
@@ -4598,13 +5110,54 @@
                 <w:rFonts w:ascii="Arial" w:hAnsi="Arial"/>
                 <w:sz w:val="20"/>
               </w:rPr>
-              <w:t>{{RSPCA_sittinglocation[offence_location].item('registry')}}</w:t>
-            </w:r>
+              <w:t>{{</w:t>
+            </w:r>
+            <w:proofErr w:type="spellStart"/>
             <w:r>
               <w:rPr>
                 <w:rFonts w:ascii="Arial" w:hAnsi="Arial"/>
                 <w:sz w:val="20"/>
               </w:rPr>
+              <w:t>RSPCA_sittinglocation</w:t>
+            </w:r>
+            <w:proofErr w:type="spellEnd"/>
+            <w:r>
+              <w:rPr>
+                <w:rFonts w:ascii="Arial" w:hAnsi="Arial"/>
+                <w:sz w:val="20"/>
+              </w:rPr>
+              <w:t>[</w:t>
+            </w:r>
+            <w:proofErr w:type="spellStart"/>
+            <w:r>
+              <w:rPr>
+                <w:rFonts w:ascii="Arial" w:hAnsi="Arial"/>
+                <w:sz w:val="20"/>
+              </w:rPr>
+              <w:t>offence_location</w:t>
+            </w:r>
+            <w:proofErr w:type="spellEnd"/>
+            <w:proofErr w:type="gramStart"/>
+            <w:r>
+              <w:rPr>
+                <w:rFonts w:ascii="Arial" w:hAnsi="Arial"/>
+                <w:sz w:val="20"/>
+              </w:rPr>
+              <w:t>].item</w:t>
+            </w:r>
+            <w:proofErr w:type="gramEnd"/>
+            <w:r>
+              <w:rPr>
+                <w:rFonts w:ascii="Arial" w:hAnsi="Arial"/>
+                <w:sz w:val="20"/>
+              </w:rPr>
+              <w:t>('registry')}}</w:t>
+            </w:r>
+            <w:r>
+              <w:rPr>
+                <w:rFonts w:ascii="Arial" w:hAnsi="Arial"/>
+                <w:sz w:val="20"/>
+              </w:rPr>
               <w:t xml:space="preserve"> to be heard on</w:t>
             </w:r>
             <w:r>
@@ -4614,6 +5167,7 @@
               </w:rPr>
               <w:t xml:space="preserve"> {{</w:t>
             </w:r>
+            <w:proofErr w:type="spellStart"/>
             <w:r>
               <w:rPr>
                 <w:rFonts w:ascii="Arial" w:hAnsi="Arial"/>
@@ -4621,6 +5175,7 @@
               </w:rPr>
               <w:t>hearing_date</w:t>
             </w:r>
+            <w:proofErr w:type="spellEnd"/>
             <w:r>
               <w:rPr>
                 <w:rFonts w:ascii="Arial" w:hAnsi="Arial"/>
@@ -4746,7 +5301,15 @@
                 <w:rFonts w:ascii="Arial" w:hAnsi="Arial" w:cs="Arial"/>
                 <w:sz w:val="20"/>
               </w:rPr>
-              <w:t>to a permanent carer</w:t>
+              <w:t xml:space="preserve">to a permanent </w:t>
+            </w:r>
+            <w:proofErr w:type="gramStart"/>
+            <w:r>
+              <w:rPr>
+                <w:rFonts w:ascii="Arial" w:hAnsi="Arial" w:cs="Arial"/>
+                <w:sz w:val="20"/>
+              </w:rPr>
+              <w:t>carer</w:t>
             </w:r>
             <w:r>
               <w:rPr>
@@ -4755,6 +5318,7 @@
               </w:rPr>
               <w:t>;</w:t>
             </w:r>
+            <w:proofErr w:type="gramEnd"/>
           </w:p>
           <w:p>
             <w:pPr>
@@ -4952,12 +5516,9 @@
             <w:pPr>
               <w:tabs>
                 <w:tab w:val="left" w:pos="-1134"/>
-                <w:tab w:val="left" w:pos="426"/>
               </w:tabs>
               <w:suppressAutoHyphens/>
               <w:spacing w:before="120"/>
-              <w:ind w:left="426" w:hanging="426"/>
-              <w:jc w:val="left"/>
               <w:rPr>
                 <w:rFonts w:ascii="Arial" w:hAnsi="Arial" w:cs="Arial"/>
                 <w:spacing w:val="-2"/>
@@ -4972,16 +5533,9 @@
                 <w:sz w:val="20"/>
                 <w:lang w:val="en-US"/>
               </w:rPr>
-              <w:fldChar w:fldCharType="begin">
-                <w:ffData>
-                  <w:name w:val="Text42"/>
-                  <w:enabled/>
-                  <w:calcOnExit w:val="0"/>
-                  <w:textInput/>
-                </w:ffData>
-              </w:fldChar>
-            </w:r>
-            <w:bookmarkStart w:id="1" w:name="Text42"/>
+              <w:t>Pursuant to section 31</w:t>
+            </w:r>
+            <w:proofErr w:type="gramStart"/>
             <w:r>
               <w:rPr>
                 <w:rFonts w:ascii="Arial" w:hAnsi="Arial" w:cs="Arial"/>
@@ -4989,8 +5543,9 @@
                 <w:sz w:val="20"/>
                 <w:lang w:val="en-US"/>
               </w:rPr>
-              <w:instrText xml:space="preserve"> FORMTEXT </w:instrText>
-            </w:r>
+              <w:t>C(</w:t>
+            </w:r>
+            <w:proofErr w:type="gramEnd"/>
             <w:r>
               <w:rPr>
                 <w:rFonts w:ascii="Arial" w:hAnsi="Arial" w:cs="Arial"/>
@@ -4998,7 +5553,9 @@
                 <w:sz w:val="20"/>
                 <w:lang w:val="en-US"/>
               </w:rPr>
-            </w:r>
+              <w:t xml:space="preserve">2) of the Animal Welfare Act 1985 the applicant seeks an order </w:t>
+            </w:r>
+            <w:proofErr w:type="spellStart"/>
             <w:r>
               <w:rPr>
                 <w:rFonts w:ascii="Arial" w:hAnsi="Arial" w:cs="Arial"/>
@@ -5006,68 +5563,36 @@
                 <w:sz w:val="20"/>
                 <w:lang w:val="en-US"/>
               </w:rPr>
-              <w:fldChar w:fldCharType="separate"/>
-            </w:r>
-            <w:r>
-              <w:rPr>
-                <w:rFonts w:ascii="Arial" w:hAnsi="Arial" w:cs="Arial"/>
-                <w:noProof/>
+              <w:t>authorising</w:t>
+            </w:r>
+            <w:proofErr w:type="spellEnd"/>
+            <w:r>
+              <w:rPr>
+                <w:rFonts w:ascii="Arial" w:hAnsi="Arial" w:cs="Arial"/>
                 <w:spacing w:val="-2"/>
                 <w:sz w:val="20"/>
                 <w:lang w:val="en-US"/>
               </w:rPr>
-              <w:t> </w:t>
-            </w:r>
-            <w:r>
-              <w:rPr>
-                <w:rFonts w:ascii="Arial" w:hAnsi="Arial" w:cs="Arial"/>
-                <w:noProof/>
+              <w:t xml:space="preserve"> that the animals in these</w:t>
+            </w:r>
+            <w:r>
+              <w:rPr>
+                <w:rFonts w:ascii="Arial" w:hAnsi="Arial" w:cs="Arial"/>
                 <w:spacing w:val="-2"/>
                 <w:sz w:val="20"/>
                 <w:lang w:val="en-US"/>
               </w:rPr>
-              <w:t> </w:t>
-            </w:r>
-            <w:r>
-              <w:rPr>
-                <w:rFonts w:ascii="Arial" w:hAnsi="Arial" w:cs="Arial"/>
-                <w:noProof/>
+              <w:t xml:space="preserve"> </w:t>
+            </w:r>
+            <w:r>
+              <w:rPr>
+                <w:rFonts w:ascii="Arial" w:hAnsi="Arial" w:cs="Arial"/>
                 <w:spacing w:val="-2"/>
                 <w:sz w:val="20"/>
                 <w:lang w:val="en-US"/>
               </w:rPr>
-              <w:t> </w:t>
-            </w:r>
-            <w:r>
-              <w:rPr>
-                <w:rFonts w:ascii="Arial" w:hAnsi="Arial" w:cs="Arial"/>
-                <w:noProof/>
-                <w:spacing w:val="-2"/>
-                <w:sz w:val="20"/>
-                <w:lang w:val="en-US"/>
-              </w:rPr>
-              <w:t> </w:t>
-            </w:r>
-            <w:r>
-              <w:rPr>
-                <w:rFonts w:ascii="Arial" w:hAnsi="Arial" w:cs="Arial"/>
-                <w:noProof/>
-                <w:spacing w:val="-2"/>
-                <w:sz w:val="20"/>
-                <w:lang w:val="en-US"/>
-              </w:rPr>
-              <w:t> </w:t>
-            </w:r>
-            <w:r>
-              <w:rPr>
-                <w:rFonts w:ascii="Arial" w:hAnsi="Arial" w:cs="Arial"/>
-                <w:spacing w:val="-2"/>
-                <w:sz w:val="20"/>
-                <w:lang w:val="en-US"/>
-              </w:rPr>
-              <w:fldChar w:fldCharType="end"/>
-            </w:r>
-            <w:bookmarkEnd w:id="1"/>
+              <w:t>proceedings be sold, destroyed or otherwise disposed of as the Minister thinks fit.</w:t>
+            </w:r>
           </w:p>
         </w:tc>
       </w:tr>
@@ -5307,12 +5832,46 @@
               </w:rPr>
               <w:t>{</w:t>
             </w:r>
-            <w:r>
-              <w:rPr>
-                <w:rFonts w:ascii="Arial" w:hAnsi="Arial" w:cs="Arial"/>
-                <w:sz w:val="20"/>
-              </w:rPr>
-              <w:t>RSPCA_sittinglocation[offence_location].item('</w:t>
+            <w:proofErr w:type="spellStart"/>
+            <w:r>
+              <w:rPr>
+                <w:rFonts w:ascii="Arial" w:hAnsi="Arial" w:cs="Arial"/>
+                <w:sz w:val="20"/>
+              </w:rPr>
+              <w:t>RSPCA_sittinglocation</w:t>
+            </w:r>
+            <w:proofErr w:type="spellEnd"/>
+            <w:r>
+              <w:rPr>
+                <w:rFonts w:ascii="Arial" w:hAnsi="Arial" w:cs="Arial"/>
+                <w:sz w:val="20"/>
+              </w:rPr>
+              <w:t>[</w:t>
+            </w:r>
+            <w:proofErr w:type="spellStart"/>
+            <w:r>
+              <w:rPr>
+                <w:rFonts w:ascii="Arial" w:hAnsi="Arial" w:cs="Arial"/>
+                <w:sz w:val="20"/>
+              </w:rPr>
+              <w:t>offence_location</w:t>
+            </w:r>
+            <w:proofErr w:type="spellEnd"/>
+            <w:proofErr w:type="gramStart"/>
+            <w:r>
+              <w:rPr>
+                <w:rFonts w:ascii="Arial" w:hAnsi="Arial" w:cs="Arial"/>
+                <w:sz w:val="20"/>
+              </w:rPr>
+              <w:t>].item</w:t>
+            </w:r>
+            <w:proofErr w:type="gramEnd"/>
+            <w:r>
+              <w:rPr>
+                <w:rFonts w:ascii="Arial" w:hAnsi="Arial" w:cs="Arial"/>
+                <w:sz w:val="20"/>
+              </w:rPr>
+              <w:t>('</w:t>
             </w:r>
             <w:r>
               <w:rPr>
@@ -5379,13 +5938,39 @@
               </w:rPr>
               <w:tab/>
             </w:r>
-            <w:r>
-              <w:rPr>
-                <w:rFonts w:ascii="Arial" w:hAnsi="Arial" w:cs="Arial"/>
-                <w:sz w:val="20"/>
-              </w:rPr>
-              <w:t>{{ format_date(</w:t>
-            </w:r>
+            <w:proofErr w:type="gramStart"/>
+            <w:r>
+              <w:rPr>
+                <w:rFonts w:ascii="Arial" w:hAnsi="Arial" w:cs="Arial"/>
+                <w:sz w:val="20"/>
+              </w:rPr>
+              <w:t xml:space="preserve">{{ </w:t>
+            </w:r>
+            <w:proofErr w:type="spellStart"/>
+            <w:r>
+              <w:rPr>
+                <w:rFonts w:ascii="Arial" w:hAnsi="Arial" w:cs="Arial"/>
+                <w:sz w:val="20"/>
+              </w:rPr>
+              <w:t>format</w:t>
+            </w:r>
+            <w:proofErr w:type="gramEnd"/>
+            <w:r>
+              <w:rPr>
+                <w:rFonts w:ascii="Arial" w:hAnsi="Arial" w:cs="Arial"/>
+                <w:sz w:val="20"/>
+              </w:rPr>
+              <w:t>_date</w:t>
+            </w:r>
+            <w:proofErr w:type="spellEnd"/>
+            <w:r>
+              <w:rPr>
+                <w:rFonts w:ascii="Arial" w:hAnsi="Arial" w:cs="Arial"/>
+                <w:sz w:val="20"/>
+              </w:rPr>
+              <w:t>(</w:t>
+            </w:r>
+            <w:proofErr w:type="spellStart"/>
             <w:r>
               <w:rPr>
                 <w:rFonts w:ascii="Arial" w:hAnsi="Arial" w:cs="Arial"/>
@@ -5393,6 +5978,7 @@
               </w:rPr>
               <w:t>hearing_date</w:t>
             </w:r>
+            <w:proofErr w:type="spellEnd"/>
             <w:r>
               <w:rPr>
                 <w:rFonts w:ascii="Arial" w:hAnsi="Arial" w:cs="Arial"/>
@@ -5421,12 +6007,21 @@
               </w:rPr>
               <w:t>/</w:t>
             </w:r>
-            <w:r>
-              <w:rPr>
-                <w:rFonts w:ascii="Arial" w:hAnsi="Arial" w:cs="Arial"/>
-                <w:sz w:val="20"/>
-              </w:rPr>
-              <w:t>yyyy’) }}</w:t>
+            <w:proofErr w:type="spellStart"/>
+            <w:r>
+              <w:rPr>
+                <w:rFonts w:ascii="Arial" w:hAnsi="Arial" w:cs="Arial"/>
+                <w:sz w:val="20"/>
+              </w:rPr>
+              <w:t>yyyy</w:t>
+            </w:r>
+            <w:proofErr w:type="spellEnd"/>
+            <w:r>
+              <w:rPr>
+                <w:rFonts w:ascii="Arial" w:hAnsi="Arial" w:cs="Arial"/>
+                <w:sz w:val="20"/>
+              </w:rPr>
+              <w:t>’) }}</w:t>
             </w:r>
           </w:p>
         </w:tc>
@@ -5506,14 +6101,55 @@
                 <w:rFonts w:ascii="Arial" w:hAnsi="Arial" w:cs="Arial"/>
                 <w:sz w:val="20"/>
               </w:rPr>
-              <w:t>{R</w:t>
-            </w:r>
-            <w:r>
-              <w:rPr>
-                <w:rFonts w:ascii="Arial" w:hAnsi="Arial" w:cs="Arial"/>
-                <w:sz w:val="20"/>
-              </w:rPr>
-              <w:t>SPCA_sittinglocation[offence_location].item('address')</w:t>
+              <w:t>{</w:t>
+            </w:r>
+            <w:proofErr w:type="spellStart"/>
+            <w:r>
+              <w:rPr>
+                <w:rFonts w:ascii="Arial" w:hAnsi="Arial" w:cs="Arial"/>
+                <w:sz w:val="20"/>
+              </w:rPr>
+              <w:t>R</w:t>
+            </w:r>
+            <w:r>
+              <w:rPr>
+                <w:rFonts w:ascii="Arial" w:hAnsi="Arial" w:cs="Arial"/>
+                <w:sz w:val="20"/>
+              </w:rPr>
+              <w:t>SPCA_sittinglocation</w:t>
+            </w:r>
+            <w:proofErr w:type="spellEnd"/>
+            <w:r>
+              <w:rPr>
+                <w:rFonts w:ascii="Arial" w:hAnsi="Arial" w:cs="Arial"/>
+                <w:sz w:val="20"/>
+              </w:rPr>
+              <w:t>[</w:t>
+            </w:r>
+            <w:proofErr w:type="spellStart"/>
+            <w:r>
+              <w:rPr>
+                <w:rFonts w:ascii="Arial" w:hAnsi="Arial" w:cs="Arial"/>
+                <w:sz w:val="20"/>
+              </w:rPr>
+              <w:t>offence_location</w:t>
+            </w:r>
+            <w:proofErr w:type="spellEnd"/>
+            <w:proofErr w:type="gramStart"/>
+            <w:r>
+              <w:rPr>
+                <w:rFonts w:ascii="Arial" w:hAnsi="Arial" w:cs="Arial"/>
+                <w:sz w:val="20"/>
+              </w:rPr>
+              <w:t>].item</w:t>
+            </w:r>
+            <w:proofErr w:type="gramEnd"/>
+            <w:r>
+              <w:rPr>
+                <w:rFonts w:ascii="Arial" w:hAnsi="Arial" w:cs="Arial"/>
+                <w:sz w:val="20"/>
+              </w:rPr>
+              <w:t>('address')</w:t>
             </w:r>
             <w:r>
               <w:rPr>
@@ -5567,7 +6203,7 @@
               </w:rPr>
               <w:tab/>
             </w:r>
-            <w:bookmarkStart w:id="2" w:name="Text22"/>
+            <w:bookmarkStart w:id="1" w:name="Text22"/>
             <w:r>
               <w:rPr>
                 <w:rFonts w:ascii="Arial" w:hAnsi="Arial" w:cs="Arial"/>
@@ -5575,13 +6211,22 @@
               </w:rPr>
               <w:t>{{</w:t>
             </w:r>
-            <w:bookmarkEnd w:id="2"/>
-            <w:r>
-              <w:rPr>
-                <w:rFonts w:ascii="Arial" w:hAnsi="Arial" w:cs="Arial"/>
-                <w:sz w:val="20"/>
-              </w:rPr>
-              <w:t>hearing_time}}</w:t>
+            <w:bookmarkEnd w:id="1"/>
+            <w:proofErr w:type="spellStart"/>
+            <w:r>
+              <w:rPr>
+                <w:rFonts w:ascii="Arial" w:hAnsi="Arial" w:cs="Arial"/>
+                <w:sz w:val="20"/>
+              </w:rPr>
+              <w:t>hearing_time</w:t>
+            </w:r>
+            <w:proofErr w:type="spellEnd"/>
+            <w:r>
+              <w:rPr>
+                <w:rFonts w:ascii="Arial" w:hAnsi="Arial" w:cs="Arial"/>
+                <w:sz w:val="20"/>
+              </w:rPr>
+              <w:t>}}</w:t>
             </w:r>
             <w:r>
               <w:rPr>
@@ -5672,12 +6317,46 @@
               </w:rPr>
               <w:t>{</w:t>
             </w:r>
-            <w:r>
-              <w:rPr>
-                <w:rFonts w:ascii="Arial" w:hAnsi="Arial" w:cs="Arial"/>
-                <w:sz w:val="20"/>
-              </w:rPr>
-              <w:t>RSPCA_sittinglocation[offence_location].item('</w:t>
+            <w:proofErr w:type="spellStart"/>
+            <w:r>
+              <w:rPr>
+                <w:rFonts w:ascii="Arial" w:hAnsi="Arial" w:cs="Arial"/>
+                <w:sz w:val="20"/>
+              </w:rPr>
+              <w:t>RSPCA_sittinglocation</w:t>
+            </w:r>
+            <w:proofErr w:type="spellEnd"/>
+            <w:r>
+              <w:rPr>
+                <w:rFonts w:ascii="Arial" w:hAnsi="Arial" w:cs="Arial"/>
+                <w:sz w:val="20"/>
+              </w:rPr>
+              <w:t>[</w:t>
+            </w:r>
+            <w:proofErr w:type="spellStart"/>
+            <w:r>
+              <w:rPr>
+                <w:rFonts w:ascii="Arial" w:hAnsi="Arial" w:cs="Arial"/>
+                <w:sz w:val="20"/>
+              </w:rPr>
+              <w:t>offence_location</w:t>
+            </w:r>
+            <w:proofErr w:type="spellEnd"/>
+            <w:proofErr w:type="gramStart"/>
+            <w:r>
+              <w:rPr>
+                <w:rFonts w:ascii="Arial" w:hAnsi="Arial" w:cs="Arial"/>
+                <w:sz w:val="20"/>
+              </w:rPr>
+              <w:t>].item</w:t>
+            </w:r>
+            <w:proofErr w:type="gramEnd"/>
+            <w:r>
+              <w:rPr>
+                <w:rFonts w:ascii="Arial" w:hAnsi="Arial" w:cs="Arial"/>
+                <w:sz w:val="20"/>
+              </w:rPr>
+              <w:t>('</w:t>
             </w:r>
             <w:r>
               <w:rPr>
@@ -5766,12 +6445,46 @@
               </w:rPr>
               <w:t>{</w:t>
             </w:r>
-            <w:r>
-              <w:rPr>
-                <w:rFonts w:ascii="Arial" w:hAnsi="Arial" w:cs="Arial"/>
-                <w:sz w:val="20"/>
-              </w:rPr>
-              <w:t>RSPCA_sittinglocation[offence_location].item('</w:t>
+            <w:proofErr w:type="spellStart"/>
+            <w:r>
+              <w:rPr>
+                <w:rFonts w:ascii="Arial" w:hAnsi="Arial" w:cs="Arial"/>
+                <w:sz w:val="20"/>
+              </w:rPr>
+              <w:t>RSPCA_sittinglocation</w:t>
+            </w:r>
+            <w:proofErr w:type="spellEnd"/>
+            <w:r>
+              <w:rPr>
+                <w:rFonts w:ascii="Arial" w:hAnsi="Arial" w:cs="Arial"/>
+                <w:sz w:val="20"/>
+              </w:rPr>
+              <w:t>[</w:t>
+            </w:r>
+            <w:proofErr w:type="spellStart"/>
+            <w:r>
+              <w:rPr>
+                <w:rFonts w:ascii="Arial" w:hAnsi="Arial" w:cs="Arial"/>
+                <w:sz w:val="20"/>
+              </w:rPr>
+              <w:t>offence_location</w:t>
+            </w:r>
+            <w:proofErr w:type="spellEnd"/>
+            <w:proofErr w:type="gramStart"/>
+            <w:r>
+              <w:rPr>
+                <w:rFonts w:ascii="Arial" w:hAnsi="Arial" w:cs="Arial"/>
+                <w:sz w:val="20"/>
+              </w:rPr>
+              <w:t>].item</w:t>
+            </w:r>
+            <w:proofErr w:type="gramEnd"/>
+            <w:r>
+              <w:rPr>
+                <w:rFonts w:ascii="Arial" w:hAnsi="Arial" w:cs="Arial"/>
+                <w:sz w:val="20"/>
+              </w:rPr>
+              <w:t>('</w:t>
             </w:r>
             <w:r>
               <w:rPr>
@@ -5833,6 +6546,7 @@
                 <w:sz w:val="20"/>
               </w:rPr>
             </w:pPr>
+            <w:proofErr w:type="spellStart"/>
             <w:r>
               <w:rPr>
                 <w:rFonts w:ascii="Arial" w:hAnsi="Arial" w:cs="Arial"/>
@@ -5853,7 +6567,15 @@
                 <w:rFonts w:ascii="Arial" w:hAnsi="Arial" w:cs="Arial"/>
                 <w:sz w:val="20"/>
               </w:rPr>
-              <w:t xml:space="preserve">Address: </w:t>
+              <w:t>Address</w:t>
+            </w:r>
+            <w:proofErr w:type="spellEnd"/>
+            <w:r>
+              <w:rPr>
+                <w:rFonts w:ascii="Arial" w:hAnsi="Arial" w:cs="Arial"/>
+                <w:sz w:val="20"/>
+              </w:rPr>
+              <w:t xml:space="preserve">: </w:t>
             </w:r>
             <w:r>
               <w:rPr>
@@ -5869,12 +6591,46 @@
               </w:rPr>
               <w:t>{</w:t>
             </w:r>
-            <w:r>
-              <w:rPr>
-                <w:rFonts w:ascii="Arial" w:hAnsi="Arial" w:cs="Arial"/>
-                <w:sz w:val="20"/>
-              </w:rPr>
-              <w:t>RSPCA_sittinglocation[offence_location].item('email')</w:t>
+            <w:proofErr w:type="spellStart"/>
+            <w:r>
+              <w:rPr>
+                <w:rFonts w:ascii="Arial" w:hAnsi="Arial" w:cs="Arial"/>
+                <w:sz w:val="20"/>
+              </w:rPr>
+              <w:t>RSPCA_sittinglocation</w:t>
+            </w:r>
+            <w:proofErr w:type="spellEnd"/>
+            <w:r>
+              <w:rPr>
+                <w:rFonts w:ascii="Arial" w:hAnsi="Arial" w:cs="Arial"/>
+                <w:sz w:val="20"/>
+              </w:rPr>
+              <w:t>[</w:t>
+            </w:r>
+            <w:proofErr w:type="spellStart"/>
+            <w:r>
+              <w:rPr>
+                <w:rFonts w:ascii="Arial" w:hAnsi="Arial" w:cs="Arial"/>
+                <w:sz w:val="20"/>
+              </w:rPr>
+              <w:t>offence_location</w:t>
+            </w:r>
+            <w:proofErr w:type="spellEnd"/>
+            <w:proofErr w:type="gramStart"/>
+            <w:r>
+              <w:rPr>
+                <w:rFonts w:ascii="Arial" w:hAnsi="Arial" w:cs="Arial"/>
+                <w:sz w:val="20"/>
+              </w:rPr>
+              <w:t>].item</w:t>
+            </w:r>
+            <w:proofErr w:type="gramEnd"/>
+            <w:r>
+              <w:rPr>
+                <w:rFonts w:ascii="Arial" w:hAnsi="Arial" w:cs="Arial"/>
+                <w:sz w:val="20"/>
+              </w:rPr>
+              <w:t>('email')</w:t>
             </w:r>
             <w:r>
               <w:rPr>
@@ -6197,7 +6953,7 @@
               </w:rPr>
               <w:tab/>
             </w:r>
-            <w:bookmarkStart w:id="3" w:name="Text26"/>
+            <w:bookmarkStart w:id="2" w:name="Text26"/>
             <w:r>
               <w:rPr>
                 <w:rFonts w:ascii="Arial" w:hAnsi="Arial" w:cs="Arial"/>
@@ -6279,7 +7035,7 @@
               </w:rPr>
               <w:fldChar w:fldCharType="end"/>
             </w:r>
-            <w:bookmarkEnd w:id="3"/>
+            <w:bookmarkEnd w:id="2"/>
           </w:p>
         </w:tc>
       </w:tr>
@@ -6331,7 +7087,7 @@
               </w:rPr>
               <w:tab/>
             </w:r>
-            <w:bookmarkStart w:id="4" w:name="Text27"/>
+            <w:bookmarkStart w:id="3" w:name="Text27"/>
             <w:r>
               <w:rPr>
                 <w:rFonts w:ascii="Arial" w:hAnsi="Arial" w:cs="Arial"/>
@@ -6413,7 +7169,7 @@
               </w:rPr>
               <w:fldChar w:fldCharType="end"/>
             </w:r>
-            <w:bookmarkEnd w:id="4"/>
+            <w:bookmarkEnd w:id="3"/>
           </w:p>
         </w:tc>
       </w:tr>
@@ -6451,7 +7207,7 @@
               </w:rPr>
               <w:tab/>
             </w:r>
-            <w:bookmarkStart w:id="5" w:name="Text28"/>
+            <w:bookmarkStart w:id="4" w:name="Text28"/>
             <w:r>
               <w:rPr>
                 <w:rFonts w:ascii="Arial" w:hAnsi="Arial" w:cs="Arial"/>
@@ -6533,7 +7289,7 @@
               </w:rPr>
               <w:fldChar w:fldCharType="end"/>
             </w:r>
-            <w:bookmarkEnd w:id="5"/>
+            <w:bookmarkEnd w:id="4"/>
           </w:p>
         </w:tc>
       </w:tr>
@@ -6572,7 +7328,7 @@
               </w:rPr>
               <w:tab/>
             </w:r>
-            <w:bookmarkStart w:id="6" w:name="Text29"/>
+            <w:bookmarkStart w:id="5" w:name="Text29"/>
             <w:r>
               <w:rPr>
                 <w:rFonts w:ascii="Arial" w:hAnsi="Arial" w:cs="Arial"/>
@@ -6654,7 +7410,7 @@
               </w:rPr>
               <w:fldChar w:fldCharType="end"/>
             </w:r>
-            <w:bookmarkEnd w:id="6"/>
+            <w:bookmarkEnd w:id="5"/>
           </w:p>
         </w:tc>
       </w:tr>
@@ -6692,7 +7448,7 @@
               </w:rPr>
               <w:tab/>
             </w:r>
-            <w:bookmarkStart w:id="7" w:name="Text30"/>
+            <w:bookmarkStart w:id="6" w:name="Text30"/>
             <w:r>
               <w:rPr>
                 <w:rFonts w:ascii="Arial" w:hAnsi="Arial" w:cs="Arial"/>
@@ -6774,7 +7530,7 @@
               </w:rPr>
               <w:fldChar w:fldCharType="end"/>
             </w:r>
-            <w:bookmarkEnd w:id="7"/>
+            <w:bookmarkEnd w:id="6"/>
           </w:p>
         </w:tc>
       </w:tr>
@@ -6815,7 +7571,7 @@
               </w:rPr>
               <w:tab/>
             </w:r>
-            <w:bookmarkStart w:id="8" w:name="Text31"/>
+            <w:bookmarkStart w:id="7" w:name="Text31"/>
             <w:r>
               <w:rPr>
                 <w:rFonts w:ascii="Arial" w:hAnsi="Arial" w:cs="Arial"/>
@@ -6897,7 +7653,7 @@
               </w:rPr>
               <w:fldChar w:fldCharType="end"/>
             </w:r>
-            <w:bookmarkEnd w:id="8"/>
+            <w:bookmarkEnd w:id="7"/>
             <w:r>
               <w:rPr>
                 <w:rFonts w:ascii="Arial" w:hAnsi="Arial" w:cs="Arial"/>
@@ -6913,7 +7669,7 @@
               </w:rPr>
               <w:tab/>
             </w:r>
-            <w:bookmarkStart w:id="9" w:name="Text32"/>
+            <w:bookmarkStart w:id="8" w:name="Text32"/>
             <w:r>
               <w:rPr>
                 <w:rFonts w:ascii="Arial" w:hAnsi="Arial" w:cs="Arial"/>
@@ -6995,7 +7751,7 @@
               </w:rPr>
               <w:fldChar w:fldCharType="end"/>
             </w:r>
-            <w:bookmarkEnd w:id="9"/>
+            <w:bookmarkEnd w:id="8"/>
             <w:r>
               <w:rPr>
                 <w:rFonts w:ascii="Arial" w:hAnsi="Arial" w:cs="Arial"/>
@@ -7061,7 +7817,7 @@
                 </w:ffData>
               </w:fldChar>
             </w:r>
-            <w:bookmarkStart w:id="10" w:name="Check7"/>
+            <w:bookmarkStart w:id="9" w:name="Check7"/>
             <w:r>
               <w:rPr>
                 <w:rFonts w:ascii="Arial" w:hAnsi="Arial" w:cs="Arial"/>
@@ -7089,7 +7845,7 @@
               </w:rPr>
               <w:fldChar w:fldCharType="end"/>
             </w:r>
-            <w:bookmarkEnd w:id="10"/>
+            <w:bookmarkEnd w:id="9"/>
             <w:r>
               <w:rPr>
                 <w:rFonts w:ascii="Arial" w:hAnsi="Arial" w:cs="Arial"/>
@@ -7097,6 +7853,7 @@
               </w:rPr>
               <w:t xml:space="preserve">   </w:t>
             </w:r>
+            <w:proofErr w:type="gramStart"/>
             <w:r>
               <w:rPr>
                 <w:rFonts w:ascii="Arial" w:hAnsi="Arial" w:cs="Arial"/>
@@ -7104,6 +7861,7 @@
               </w:rPr>
               <w:t>personally;</w:t>
             </w:r>
+            <w:proofErr w:type="gramEnd"/>
           </w:p>
           <w:p>
             <w:pPr>
@@ -7131,7 +7889,7 @@
                 </w:ffData>
               </w:fldChar>
             </w:r>
-            <w:bookmarkStart w:id="11" w:name="Check8"/>
+            <w:bookmarkStart w:id="10" w:name="Check8"/>
             <w:r>
               <w:rPr>
                 <w:rFonts w:ascii="Arial" w:hAnsi="Arial" w:cs="Arial"/>
@@ -7159,7 +7917,7 @@
               </w:rPr>
               <w:fldChar w:fldCharType="end"/>
             </w:r>
-            <w:bookmarkEnd w:id="11"/>
+            <w:bookmarkEnd w:id="10"/>
             <w:r>
               <w:rPr>
                 <w:rFonts w:ascii="Arial" w:hAnsi="Arial" w:cs="Arial"/>
@@ -7172,8 +7930,17 @@
                 <w:rFonts w:ascii="Arial" w:hAnsi="Arial" w:cs="Arial"/>
                 <w:sz w:val="20"/>
               </w:rPr>
-              <w:t>by leaving a copy at the last (or most usual) place of abode with a person apparently residing there and not less than 16 years of age;</w:t>
-            </w:r>
+              <w:t xml:space="preserve">by leaving a copy at the last (or most usual) place of abode with a person apparently residing there and not less than 16 years of </w:t>
+            </w:r>
+            <w:proofErr w:type="gramStart"/>
+            <w:r>
+              <w:rPr>
+                <w:rFonts w:ascii="Arial" w:hAnsi="Arial" w:cs="Arial"/>
+                <w:sz w:val="20"/>
+              </w:rPr>
+              <w:t>age;</w:t>
+            </w:r>
+            <w:proofErr w:type="gramEnd"/>
           </w:p>
           <w:p>
             <w:pPr>
@@ -7201,7 +7968,7 @@
                 </w:ffData>
               </w:fldChar>
             </w:r>
-            <w:bookmarkStart w:id="12" w:name="Check9"/>
+            <w:bookmarkStart w:id="11" w:name="Check9"/>
             <w:r>
               <w:rPr>
                 <w:rFonts w:ascii="Arial" w:hAnsi="Arial" w:cs="Arial"/>
@@ -7229,7 +7996,7 @@
               </w:rPr>
               <w:fldChar w:fldCharType="end"/>
             </w:r>
-            <w:bookmarkEnd w:id="12"/>
+            <w:bookmarkEnd w:id="11"/>
             <w:r>
               <w:rPr>
                 <w:rFonts w:ascii="Arial" w:hAnsi="Arial" w:cs="Arial"/>
@@ -7242,8 +8009,17 @@
                 <w:rFonts w:ascii="Arial" w:hAnsi="Arial" w:cs="Arial"/>
                 <w:sz w:val="20"/>
               </w:rPr>
-              <w:t>by leaving a copy at the place of business with a person apparently employed there and not less than 16 years of age;</w:t>
-            </w:r>
+              <w:t xml:space="preserve">by leaving a copy at the place of business with a person apparently employed there and not less than 16 years of </w:t>
+            </w:r>
+            <w:proofErr w:type="gramStart"/>
+            <w:r>
+              <w:rPr>
+                <w:rFonts w:ascii="Arial" w:hAnsi="Arial" w:cs="Arial"/>
+                <w:sz w:val="20"/>
+              </w:rPr>
+              <w:t>age;</w:t>
+            </w:r>
+            <w:proofErr w:type="gramEnd"/>
           </w:p>
           <w:p>
             <w:pPr>
@@ -7271,7 +8047,7 @@
                 </w:ffData>
               </w:fldChar>
             </w:r>
-            <w:bookmarkStart w:id="13" w:name="Check10"/>
+            <w:bookmarkStart w:id="12" w:name="Check10"/>
             <w:r>
               <w:rPr>
                 <w:rFonts w:ascii="Arial" w:hAnsi="Arial" w:cs="Arial"/>
@@ -7299,7 +8075,7 @@
               </w:rPr>
               <w:fldChar w:fldCharType="end"/>
             </w:r>
-            <w:bookmarkEnd w:id="13"/>
+            <w:bookmarkEnd w:id="12"/>
             <w:r>
               <w:rPr>
                 <w:rFonts w:ascii="Arial" w:hAnsi="Arial" w:cs="Arial"/>
@@ -7335,7 +8111,7 @@
                 </w:ffData>
               </w:fldChar>
             </w:r>
-            <w:bookmarkStart w:id="14" w:name="Text37"/>
+            <w:bookmarkStart w:id="13" w:name="Text37"/>
             <w:r>
               <w:rPr>
                 <w:rFonts w:ascii="Arial" w:hAnsi="Arial" w:cs="Arial"/>
@@ -7403,7 +8179,7 @@
               </w:rPr>
               <w:fldChar w:fldCharType="end"/>
             </w:r>
-            <w:bookmarkEnd w:id="14"/>
+            <w:bookmarkEnd w:id="13"/>
           </w:p>
           <w:p>
             <w:pPr>
@@ -7491,7 +8267,7 @@
               </w:rPr>
               <w:t xml:space="preserve"> </w:t>
             </w:r>
-            <w:bookmarkStart w:id="15" w:name="Text33"/>
+            <w:bookmarkStart w:id="14" w:name="Text33"/>
             <w:r>
               <w:rPr>
                 <w:rFonts w:ascii="Arial" w:hAnsi="Arial" w:cs="Arial"/>
@@ -7573,7 +8349,7 @@
               </w:rPr>
               <w:fldChar w:fldCharType="end"/>
             </w:r>
-            <w:bookmarkEnd w:id="15"/>
+            <w:bookmarkEnd w:id="14"/>
             <w:r>
               <w:rPr>
                 <w:rFonts w:ascii="Arial" w:hAnsi="Arial" w:cs="Arial"/>
@@ -7589,7 +8365,7 @@
               </w:rPr>
               <w:t xml:space="preserve"> </w:t>
             </w:r>
-            <w:bookmarkStart w:id="16" w:name="Text34"/>
+            <w:bookmarkStart w:id="15" w:name="Text34"/>
             <w:r>
               <w:rPr>
                 <w:rFonts w:ascii="Arial" w:hAnsi="Arial" w:cs="Arial"/>
@@ -7671,7 +8447,7 @@
               </w:rPr>
               <w:fldChar w:fldCharType="end"/>
             </w:r>
-            <w:bookmarkEnd w:id="16"/>
+            <w:bookmarkEnd w:id="15"/>
             <w:r>
               <w:rPr>
                 <w:rFonts w:ascii="Arial" w:hAnsi="Arial" w:cs="Arial"/>
@@ -7680,7 +8456,7 @@
               <w:tab/>
               <w:t>20</w:t>
             </w:r>
-            <w:bookmarkStart w:id="17" w:name="Text35"/>
+            <w:bookmarkStart w:id="16" w:name="Text35"/>
             <w:r>
               <w:rPr>
                 <w:rFonts w:ascii="Arial" w:hAnsi="Arial" w:cs="Arial"/>
@@ -7762,7 +8538,7 @@
               </w:rPr>
               <w:fldChar w:fldCharType="end"/>
             </w:r>
-            <w:bookmarkEnd w:id="17"/>
+            <w:bookmarkEnd w:id="16"/>
             <w:r>
               <w:rPr>
                 <w:rFonts w:ascii="Arial" w:hAnsi="Arial" w:cs="Arial"/>
@@ -11112,6 +11888,12 @@
 </file>
 
 <file path=customXml/item1.xml><?xml version="1.0" encoding="utf-8"?>
+<p:properties xmlns:p="http://schemas.microsoft.com/office/2006/metadata/properties" xmlns:xsi="http://www.w3.org/2001/XMLSchema-instance" xmlns:pc="http://schemas.microsoft.com/office/infopath/2007/PartnerControls">
+  <documentManagement/>
+</p:properties>
+</file>
+
+<file path=customXml/item2.xml><?xml version="1.0" encoding="utf-8"?>
 <ct:contentTypeSchema xmlns:ct="http://schemas.microsoft.com/office/2006/metadata/contentType" xmlns:ma="http://schemas.microsoft.com/office/2006/metadata/properties/metaAttributes" ct:_="" ma:_="" ma:contentTypeName="Document" ma:contentTypeID="0x010100A75CB92040FF544A96B3C731EA010023" ma:contentTypeVersion="8" ma:contentTypeDescription="Create a new document." ma:contentTypeScope="" ma:versionID="adbd79010f74c573e8bad50a56742833">
   <xsd:schema xmlns:xsd="http://www.w3.org/2001/XMLSchema" xmlns:xs="http://www.w3.org/2001/XMLSchema" xmlns:p="http://schemas.microsoft.com/office/2006/metadata/properties" xmlns:ns2="bc1daaa4-4f48-4a86-812b-e046c91a6a19" targetNamespace="http://schemas.microsoft.com/office/2006/metadata/properties" ma:root="true" ma:fieldsID="153abd6fb39459bb353ae5420d2033d5" ns2:_="">
     <xsd:import namespace="bc1daaa4-4f48-4a86-812b-e046c91a6a19"/>
@@ -11283,17 +12065,7 @@
 </ct:contentTypeSchema>
 </file>
 
-<file path=customXml/item2.xml><?xml version="1.0" encoding="utf-8"?>
-<p:properties xmlns:p="http://schemas.microsoft.com/office/2006/metadata/properties" xmlns:xsi="http://www.w3.org/2001/XMLSchema-instance" xmlns:pc="http://schemas.microsoft.com/office/infopath/2007/PartnerControls">
-  <documentManagement/>
-</p:properties>
-</file>
-
 <file path=customXml/item3.xml><?xml version="1.0" encoding="utf-8"?>
-<b:Sources xmlns:b="http://schemas.openxmlformats.org/officeDocument/2006/bibliography" xmlns="http://schemas.openxmlformats.org/officeDocument/2006/bibliography" SelectedStyle="\APA.XSL" StyleName="APA Fifth Edition"/>
-</file>
-
-<file path=customXml/item4.xml><?xml version="1.0" encoding="utf-8"?>
 <?mso-contentType ?>
 <FormTemplates xmlns="http://schemas.microsoft.com/sharepoint/v3/contenttype/forms">
   <Display>DocumentLibraryForm</Display>
@@ -11302,7 +12074,20 @@
 </FormTemplates>
 </file>
 
+<file path=customXml/item4.xml><?xml version="1.0" encoding="utf-8"?>
+<b:Sources xmlns:b="http://schemas.openxmlformats.org/officeDocument/2006/bibliography" xmlns="http://schemas.openxmlformats.org/officeDocument/2006/bibliography" SelectedStyle="\APA.XSL" StyleName="APA Fifth Edition"/>
+</file>
+
 <file path=customXml/itemProps1.xml><?xml version="1.0" encoding="utf-8"?>
+<ds:datastoreItem xmlns:ds="http://schemas.openxmlformats.org/officeDocument/2006/customXml" ds:itemID="{3E204284-42D3-45B4-A498-CD829B010DA4}">
+  <ds:schemaRefs>
+    <ds:schemaRef ds:uri="http://schemas.microsoft.com/office/2006/metadata/properties"/>
+    <ds:schemaRef ds:uri="http://schemas.microsoft.com/office/infopath/2007/PartnerControls"/>
+  </ds:schemaRefs>
+</ds:datastoreItem>
+</file>
+
+<file path=customXml/itemProps2.xml><?xml version="1.0" encoding="utf-8"?>
 <ds:datastoreItem xmlns:ds="http://schemas.openxmlformats.org/officeDocument/2006/customXml" ds:itemID="{25D62D1B-D4C7-497C-B099-A39E9D676C56}">
   <ds:schemaRefs>
     <ds:schemaRef ds:uri="http://schemas.microsoft.com/office/2006/metadata/contentType"/>
@@ -11320,27 +12105,18 @@
 </ds:datastoreItem>
 </file>
 
-<file path=customXml/itemProps2.xml><?xml version="1.0" encoding="utf-8"?>
-<ds:datastoreItem xmlns:ds="http://schemas.openxmlformats.org/officeDocument/2006/customXml" ds:itemID="{3E204284-42D3-45B4-A498-CD829B010DA4}">
+<file path=customXml/itemProps3.xml><?xml version="1.0" encoding="utf-8"?>
+<ds:datastoreItem xmlns:ds="http://schemas.openxmlformats.org/officeDocument/2006/customXml" ds:itemID="{B9142F60-C9A8-411F-991E-0A9000548E9F}">
   <ds:schemaRefs>
-    <ds:schemaRef ds:uri="http://schemas.microsoft.com/office/2006/metadata/properties"/>
-    <ds:schemaRef ds:uri="http://schemas.microsoft.com/office/infopath/2007/PartnerControls"/>
+    <ds:schemaRef ds:uri="http://schemas.microsoft.com/sharepoint/v3/contenttype/forms"/>
   </ds:schemaRefs>
 </ds:datastoreItem>
 </file>
 
-<file path=customXml/itemProps3.xml><?xml version="1.0" encoding="utf-8"?>
+<file path=customXml/itemProps4.xml><?xml version="1.0" encoding="utf-8"?>
 <ds:datastoreItem xmlns:ds="http://schemas.openxmlformats.org/officeDocument/2006/customXml" ds:itemID="{F03B00E2-A250-4E62-9108-DAF8D8BDE226}">
   <ds:schemaRefs>
     <ds:schemaRef ds:uri="http://schemas.openxmlformats.org/officeDocument/2006/bibliography"/>
   </ds:schemaRefs>
 </ds:datastoreItem>
-</file>
-
-<file path=customXml/itemProps4.xml><?xml version="1.0" encoding="utf-8"?>
-<ds:datastoreItem xmlns:ds="http://schemas.openxmlformats.org/officeDocument/2006/customXml" ds:itemID="{B9142F60-C9A8-411F-991E-0A9000548E9F}">
-  <ds:schemaRefs>
-    <ds:schemaRef ds:uri="http://schemas.microsoft.com/sharepoint/v3/contenttype/forms"/>
-  </ds:schemaRefs>
-</ds:datastoreItem>
 </file>
</xml_diff>